<commit_message>
changes in os file
</commit_message>
<xml_diff>
--- a/Os notes.docx
+++ b/Os notes.docx
@@ -2189,6 +2189,51 @@
           <w:sz w:val="24"/>
           <w:szCs w:val="24"/>
         </w:rPr>
+        <w:t xml:space="preserve"> the operating system is loaded into memory known as the kernel space. This area of memory is usually located at the lower addresses and is inaccessible to regular user-space processes. The kernel manages memory, CPU, I/O devices, and other system resources, and provides services such as process management, file system operations, and network communication.</w:t>
+      </w:r>
+    </w:p>
+    <w:p>
+      <w:pPr>
+        <w:rPr>
+          <w:sz w:val="24"/>
+          <w:szCs w:val="24"/>
+        </w:rPr>
+      </w:pPr>
+      <w:r>
+        <w:rPr>
+          <w:sz w:val="24"/>
+          <w:szCs w:val="24"/>
+        </w:rPr>
+        <w:t>When a computer starts up, the bootloader is typically responsible for loading the kernel into memory from storage (such as a hard disk drive or solid-state drive) and initializing essential hardware components.</w:t>
+      </w:r>
+    </w:p>
+    <w:p>
+      <w:pPr>
+        <w:rPr>
+          <w:sz w:val="24"/>
+          <w:szCs w:val="24"/>
+        </w:rPr>
+      </w:pPr>
+      <w:r>
+        <w:rPr>
+          <w:sz w:val="24"/>
+          <w:szCs w:val="24"/>
+        </w:rPr>
+        <w:t xml:space="preserve">2. </w:t>
+      </w:r>
+      <w:r>
+        <w:rPr>
+          <w:b/>
+          <w:sz w:val="24"/>
+          <w:szCs w:val="24"/>
+        </w:rPr>
+        <w:t>User space:</w:t>
+      </w:r>
+      <w:r>
+        <w:rPr>
+          <w:sz w:val="24"/>
+          <w:szCs w:val="24"/>
+        </w:rPr>
         <w:t xml:space="preserve"> </w:t>
       </w:r>
       <w:r>
@@ -2196,80 +2241,7 @@
           <w:sz w:val="24"/>
           <w:szCs w:val="24"/>
         </w:rPr>
-        <w:t>the operating system is loaded into memory known as the kernel space.</w:t>
-      </w:r>
-      <w:r>
-        <w:rPr>
-          <w:sz w:val="24"/>
-          <w:szCs w:val="24"/>
-        </w:rPr>
-        <w:t xml:space="preserve"> </w:t>
-      </w:r>
-      <w:r>
-        <w:rPr>
-          <w:sz w:val="24"/>
-          <w:szCs w:val="24"/>
-        </w:rPr>
-        <w:t>This area of memory is usually located at the lower addresses and is inaccessible to regular user-space processes. The kernel manages memory, CPU, I/O devices, and other system resources, and provides services such as process management, file system operations, and network communication.</w:t>
-      </w:r>
-    </w:p>
-    <w:p>
-      <w:pPr>
-        <w:rPr>
-          <w:sz w:val="24"/>
-          <w:szCs w:val="24"/>
-        </w:rPr>
-      </w:pPr>
-      <w:r>
-        <w:rPr>
-          <w:sz w:val="24"/>
-          <w:szCs w:val="24"/>
-        </w:rPr>
-        <w:t>When a computer starts up, the bootloader is typically responsible for loading the kernel into memory from storage (such as a hard disk drive or solid-state drive) and initializing essential hardware components.</w:t>
-      </w:r>
-    </w:p>
-    <w:p>
-      <w:pPr>
-        <w:rPr>
-          <w:sz w:val="24"/>
-          <w:szCs w:val="24"/>
-        </w:rPr>
-      </w:pPr>
-      <w:r>
-        <w:rPr>
-          <w:sz w:val="24"/>
-          <w:szCs w:val="24"/>
-        </w:rPr>
-        <w:t xml:space="preserve">2. </w:t>
-      </w:r>
-      <w:r>
-        <w:rPr>
-          <w:b/>
-          <w:sz w:val="24"/>
-          <w:szCs w:val="24"/>
-        </w:rPr>
-        <w:t>User space:</w:t>
-      </w:r>
-      <w:r>
-        <w:rPr>
-          <w:sz w:val="24"/>
-          <w:szCs w:val="24"/>
-        </w:rPr>
-        <w:t xml:space="preserve"> </w:t>
-      </w:r>
-      <w:r>
-        <w:rPr>
-          <w:sz w:val="24"/>
-          <w:szCs w:val="24"/>
-        </w:rPr>
-        <w:t>In addition to the kernel space, there is also user space, where application programs run. User space is where most of the application code and data reside, and it is separate from the kernel space to prevent user programs from accessing or corrupting critical system resources.</w:t>
-      </w:r>
-      <w:r>
-        <w:rPr>
-          <w:sz w:val="24"/>
-          <w:szCs w:val="24"/>
-        </w:rPr>
-        <w:t xml:space="preserve"> </w:t>
+        <w:t xml:space="preserve">In addition to the kernel space, there is also user space, where application programs run. User space is where most of the application code and data reside, and it is separate from the kernel space to prevent user programs from accessing or corrupting critical system resources. </w:t>
       </w:r>
       <w:r>
         <w:rPr>
@@ -8410,35 +8382,23 @@
           <w:sz w:val="26"/>
           <w:szCs w:val="26"/>
         </w:rPr>
-        <w:t xml:space="preserve">Hold and </w:t>
-      </w:r>
-      <w:proofErr w:type="spellStart"/>
-      <w:proofErr w:type="gramStart"/>
-      <w:r>
-        <w:rPr>
-          <w:rFonts w:cstheme="minorHAnsi"/>
-          <w:sz w:val="26"/>
-          <w:szCs w:val="26"/>
-        </w:rPr>
-        <w:t>wait:</w:t>
-      </w:r>
-      <w:r>
-        <w:rPr>
-          <w:rFonts w:cstheme="minorHAnsi"/>
-          <w:sz w:val="26"/>
-          <w:szCs w:val="26"/>
-        </w:rPr>
-        <w:t>when</w:t>
-      </w:r>
-      <w:proofErr w:type="spellEnd"/>
-      <w:proofErr w:type="gramEnd"/>
-      <w:r>
-        <w:rPr>
-          <w:rFonts w:cstheme="minorHAnsi"/>
-          <w:sz w:val="26"/>
-          <w:szCs w:val="26"/>
-        </w:rPr>
-        <w:t xml:space="preserve"> p1 took r1 but is waiting for r2, and p2 held r2 but is waiting for r1.</w:t>
+        <w:t>Hold and wait:</w:t>
+      </w:r>
+      <w:r>
+        <w:rPr>
+          <w:rFonts w:cstheme="minorHAnsi"/>
+          <w:sz w:val="26"/>
+          <w:szCs w:val="26"/>
+        </w:rPr>
+        <w:t xml:space="preserve"> </w:t>
+      </w:r>
+      <w:r>
+        <w:rPr>
+          <w:rFonts w:cstheme="minorHAnsi"/>
+          <w:sz w:val="26"/>
+          <w:szCs w:val="26"/>
+        </w:rPr>
+        <w:t>when p1 took r1 but is waiting for r2, and p2 held r2 but is waiting for r1.</w:t>
       </w:r>
     </w:p>
     <w:p>
@@ -8570,53 +8530,971 @@
         </w:rPr>
         <w:t xml:space="preserve">Deadlock avoidance </w:t>
       </w:r>
+      <w:r>
+        <w:rPr>
+          <w:rFonts w:cstheme="minorHAnsi"/>
+          <w:b/>
+          <w:sz w:val="26"/>
+          <w:szCs w:val="26"/>
+        </w:rPr>
+        <w:t>A</w:t>
+      </w:r>
+      <w:r>
+        <w:rPr>
+          <w:rFonts w:cstheme="minorHAnsi"/>
+          <w:b/>
+          <w:sz w:val="26"/>
+          <w:szCs w:val="26"/>
+        </w:rPr>
+        <w:t>lgo</w:t>
+      </w:r>
+      <w:r>
+        <w:rPr>
+          <w:rFonts w:cstheme="minorHAnsi"/>
+          <w:b/>
+          <w:sz w:val="26"/>
+          <w:szCs w:val="26"/>
+        </w:rPr>
+        <w:t>rithm</w:t>
+      </w:r>
+      <w:r>
+        <w:rPr>
+          <w:rFonts w:cstheme="minorHAnsi"/>
+          <w:b/>
+          <w:sz w:val="26"/>
+          <w:szCs w:val="26"/>
+        </w:rPr>
+        <w:t>- Bankers algo</w:t>
+      </w:r>
+    </w:p>
+    <w:p>
+      <w:pPr>
+        <w:spacing w:after="0"/>
+        <w:rPr>
+          <w:rFonts w:cstheme="minorHAnsi"/>
+          <w:sz w:val="26"/>
+          <w:szCs w:val="26"/>
+        </w:rPr>
+      </w:pPr>
+      <w:r>
+        <w:rPr>
+          <w:rFonts w:cstheme="minorHAnsi"/>
+          <w:b/>
+          <w:sz w:val="26"/>
+          <w:szCs w:val="26"/>
+        </w:rPr>
+        <w:t xml:space="preserve">Deadlock Avoidance: </w:t>
+      </w:r>
+      <w:r>
+        <w:rPr>
+          <w:rFonts w:cstheme="minorHAnsi"/>
+          <w:sz w:val="26"/>
+          <w:szCs w:val="26"/>
+        </w:rPr>
+        <w:t>Idea is, the kernel be given in advance info concerning which resources will use in its lifetime. By this, system can decide for each request whether the process should wait.</w:t>
+      </w:r>
+      <w:r>
+        <w:rPr>
+          <w:rFonts w:cstheme="minorHAnsi"/>
+          <w:sz w:val="26"/>
+          <w:szCs w:val="26"/>
+        </w:rPr>
+        <w:t xml:space="preserve"> </w:t>
+      </w:r>
+      <w:r>
+        <w:rPr>
+          <w:rFonts w:cstheme="minorHAnsi"/>
+          <w:sz w:val="26"/>
+          <w:szCs w:val="26"/>
+        </w:rPr>
+        <w:t xml:space="preserve">It is a deadlock avoidance algorithm where to avoid deadlock, before allocating a resource to any process, the system checks whether it doesn’t cause deadlock immediately or in future and to avoid it checks the </w:t>
+      </w:r>
+      <w:proofErr w:type="spellStart"/>
+      <w:r>
+        <w:rPr>
+          <w:rFonts w:cstheme="minorHAnsi"/>
+          <w:sz w:val="26"/>
+          <w:szCs w:val="26"/>
+        </w:rPr>
+        <w:t>safe_status</w:t>
+      </w:r>
+      <w:proofErr w:type="spellEnd"/>
+      <w:r>
+        <w:rPr>
+          <w:rFonts w:cstheme="minorHAnsi"/>
+          <w:sz w:val="26"/>
+          <w:szCs w:val="26"/>
+        </w:rPr>
+        <w:t xml:space="preserve"> of the processes. </w:t>
+      </w:r>
+    </w:p>
+    <w:p>
+      <w:pPr>
+        <w:spacing w:after="0"/>
+        <w:rPr>
+          <w:rFonts w:cstheme="minorHAnsi"/>
+          <w:sz w:val="26"/>
+          <w:szCs w:val="26"/>
+        </w:rPr>
+      </w:pPr>
+    </w:p>
+    <w:p>
+      <w:pPr>
+        <w:spacing w:after="0"/>
+        <w:rPr>
+          <w:rFonts w:cstheme="minorHAnsi"/>
+          <w:b/>
+          <w:sz w:val="26"/>
+          <w:szCs w:val="26"/>
+        </w:rPr>
+      </w:pPr>
+      <w:r>
+        <w:rPr>
+          <w:rFonts w:cstheme="minorHAnsi"/>
+          <w:b/>
+          <w:bCs/>
+          <w:sz w:val="26"/>
+          <w:szCs w:val="26"/>
+        </w:rPr>
+        <w:t>Info given to kernel</w:t>
+      </w:r>
+      <w:r>
+        <w:rPr>
+          <w:rFonts w:cstheme="minorHAnsi"/>
+          <w:sz w:val="26"/>
+          <w:szCs w:val="26"/>
+        </w:rPr>
+        <w:t xml:space="preserve">: </w:t>
+      </w:r>
+      <w:r>
+        <w:rPr>
+          <w:rFonts w:cstheme="minorHAnsi"/>
+          <w:sz w:val="26"/>
+          <w:szCs w:val="26"/>
+        </w:rPr>
+        <w:t>how many instances of resources[</w:t>
+      </w:r>
+      <w:proofErr w:type="spellStart"/>
+      <w:r>
+        <w:rPr>
+          <w:rFonts w:cstheme="minorHAnsi"/>
+          <w:sz w:val="26"/>
+          <w:szCs w:val="26"/>
+        </w:rPr>
+        <w:t>i</w:t>
+      </w:r>
+      <w:proofErr w:type="spellEnd"/>
+      <w:r>
+        <w:rPr>
+          <w:rFonts w:cstheme="minorHAnsi"/>
+          <w:sz w:val="26"/>
+          <w:szCs w:val="26"/>
+        </w:rPr>
+        <w:t xml:space="preserve">] is available, max </w:t>
+      </w:r>
+      <w:proofErr w:type="spellStart"/>
+      <w:r>
+        <w:rPr>
+          <w:rFonts w:cstheme="minorHAnsi"/>
+          <w:sz w:val="26"/>
+          <w:szCs w:val="26"/>
+        </w:rPr>
+        <w:t>dmand</w:t>
+      </w:r>
+      <w:proofErr w:type="spellEnd"/>
+      <w:r>
+        <w:rPr>
+          <w:rFonts w:cstheme="minorHAnsi"/>
+          <w:sz w:val="26"/>
+          <w:szCs w:val="26"/>
+        </w:rPr>
+        <w:t xml:space="preserve"> of every process[j], number of </w:t>
+      </w:r>
       <w:proofErr w:type="gramStart"/>
       <w:r>
         <w:rPr>
           <w:rFonts w:cstheme="minorHAnsi"/>
+          <w:sz w:val="26"/>
+          <w:szCs w:val="26"/>
+        </w:rPr>
+        <w:t>resource</w:t>
+      </w:r>
+      <w:proofErr w:type="gramEnd"/>
+      <w:r>
+        <w:rPr>
+          <w:rFonts w:cstheme="minorHAnsi"/>
+          <w:sz w:val="26"/>
+          <w:szCs w:val="26"/>
+        </w:rPr>
+        <w:t xml:space="preserve"> of each type allocated to each process., remaining resource need of each process. </w:t>
+      </w:r>
+    </w:p>
+    <w:p>
+      <w:pPr>
+        <w:spacing w:after="0"/>
+        <w:rPr>
+          <w:rFonts w:cstheme="minorHAnsi"/>
+          <w:sz w:val="26"/>
+          <w:szCs w:val="26"/>
+        </w:rPr>
+      </w:pPr>
+      <w:r>
+        <w:rPr>
+          <w:rFonts w:cstheme="minorHAnsi"/>
           <w:b/>
           <w:sz w:val="26"/>
           <w:szCs w:val="26"/>
         </w:rPr>
-        <w:t>algo.-</w:t>
-      </w:r>
-      <w:proofErr w:type="gramEnd"/>
-      <w:r>
+        <w:t>Safe state</w:t>
+      </w:r>
+      <w:r>
+        <w:rPr>
+          <w:rFonts w:cstheme="minorHAnsi"/>
+          <w:sz w:val="26"/>
+          <w:szCs w:val="26"/>
+        </w:rPr>
+        <w:t>- when system is able to allocate resou</w:t>
+      </w:r>
+      <w:r>
+        <w:rPr>
+          <w:rFonts w:cstheme="minorHAnsi"/>
+          <w:sz w:val="26"/>
+          <w:szCs w:val="26"/>
+        </w:rPr>
+        <w:t>r</w:t>
+      </w:r>
+      <w:r>
+        <w:rPr>
+          <w:rFonts w:cstheme="minorHAnsi"/>
+          <w:sz w:val="26"/>
+          <w:szCs w:val="26"/>
+        </w:rPr>
+        <w:t>ces to the process and still avoid DL.</w:t>
+      </w:r>
+    </w:p>
+    <w:p>
+      <w:pPr>
+        <w:spacing w:after="0"/>
+        <w:rPr>
+          <w:rFonts w:cstheme="minorHAnsi"/>
+          <w:sz w:val="26"/>
+          <w:szCs w:val="26"/>
+        </w:rPr>
+      </w:pPr>
+      <w:r>
+        <w:rPr>
+          <w:rFonts w:cstheme="minorHAnsi"/>
+          <w:sz w:val="26"/>
+          <w:szCs w:val="26"/>
+        </w:rPr>
+        <w:t>Safety algorithm:</w:t>
+      </w:r>
+    </w:p>
+    <w:p>
+      <w:pPr>
+        <w:spacing w:after="0"/>
+        <w:rPr>
+          <w:rFonts w:cstheme="minorHAnsi"/>
+          <w:sz w:val="26"/>
+          <w:szCs w:val="26"/>
+        </w:rPr>
+      </w:pPr>
+      <w:r>
+        <w:rPr>
+          <w:rFonts w:ascii="Nunito" w:hAnsi="Nunito"/>
+          <w:i/>
+          <w:iCs/>
+          <w:color w:val="FFFFFF"/>
+          <w:spacing w:val="2"/>
+          <w:sz w:val="27"/>
+          <w:szCs w:val="27"/>
+          <w:bdr w:val="none" w:sz="0" w:space="0" w:color="auto" w:frame="1"/>
+          <w:shd w:val="clear" w:color="auto" w:fill="2A2A2C"/>
+        </w:rPr>
+        <w:t>1)</w:t>
+      </w:r>
+      <w:r>
+        <w:rPr>
+          <w:rFonts w:ascii="Nunito" w:hAnsi="Nunito"/>
+          <w:i/>
+          <w:iCs/>
+          <w:color w:val="FFFFFF"/>
+          <w:spacing w:val="2"/>
+          <w:sz w:val="27"/>
+          <w:szCs w:val="27"/>
+          <w:bdr w:val="none" w:sz="0" w:space="0" w:color="auto" w:frame="1"/>
+          <w:shd w:val="clear" w:color="auto" w:fill="2A2A2C"/>
+        </w:rPr>
+        <w:t>Let Work and Finish be vectors of length ‘m’ and ‘n’ respectively. </w:t>
+      </w:r>
+      <w:r>
+        <w:rPr>
+          <w:rFonts w:ascii="Nunito" w:hAnsi="Nunito"/>
+          <w:i/>
+          <w:iCs/>
+          <w:color w:val="FFFFFF"/>
+          <w:spacing w:val="2"/>
+          <w:sz w:val="27"/>
+          <w:szCs w:val="27"/>
+        </w:rPr>
+        <w:br/>
+      </w:r>
+      <w:r>
+        <w:rPr>
+          <w:rFonts w:ascii="Nunito" w:hAnsi="Nunito"/>
+          <w:i/>
+          <w:iCs/>
+          <w:color w:val="FFFFFF"/>
+          <w:spacing w:val="2"/>
+          <w:sz w:val="27"/>
+          <w:szCs w:val="27"/>
+          <w:bdr w:val="none" w:sz="0" w:space="0" w:color="auto" w:frame="1"/>
+          <w:shd w:val="clear" w:color="auto" w:fill="2A2A2C"/>
+        </w:rPr>
+        <w:t>Initialize: Work = Available </w:t>
+      </w:r>
+      <w:r>
+        <w:rPr>
+          <w:rFonts w:ascii="Nunito" w:hAnsi="Nunito"/>
+          <w:i/>
+          <w:iCs/>
+          <w:color w:val="FFFFFF"/>
+          <w:spacing w:val="2"/>
+          <w:sz w:val="27"/>
+          <w:szCs w:val="27"/>
+        </w:rPr>
+        <w:br/>
+      </w:r>
+      <w:r>
+        <w:rPr>
+          <w:rFonts w:ascii="Nunito" w:hAnsi="Nunito"/>
+          <w:i/>
+          <w:iCs/>
+          <w:color w:val="FFFFFF"/>
+          <w:spacing w:val="2"/>
+          <w:sz w:val="27"/>
+          <w:szCs w:val="27"/>
+          <w:bdr w:val="none" w:sz="0" w:space="0" w:color="auto" w:frame="1"/>
+          <w:shd w:val="clear" w:color="auto" w:fill="2A2A2C"/>
+        </w:rPr>
+        <w:t>Finish[</w:t>
+      </w:r>
+      <w:proofErr w:type="spellStart"/>
+      <w:r>
+        <w:rPr>
+          <w:rFonts w:ascii="Nunito" w:hAnsi="Nunito"/>
+          <w:i/>
+          <w:iCs/>
+          <w:color w:val="FFFFFF"/>
+          <w:spacing w:val="2"/>
+          <w:sz w:val="27"/>
+          <w:szCs w:val="27"/>
+          <w:bdr w:val="none" w:sz="0" w:space="0" w:color="auto" w:frame="1"/>
+          <w:shd w:val="clear" w:color="auto" w:fill="2A2A2C"/>
+        </w:rPr>
+        <w:t>i</w:t>
+      </w:r>
+      <w:proofErr w:type="spellEnd"/>
+      <w:r>
+        <w:rPr>
+          <w:rFonts w:ascii="Nunito" w:hAnsi="Nunito"/>
+          <w:i/>
+          <w:iCs/>
+          <w:color w:val="FFFFFF"/>
+          <w:spacing w:val="2"/>
+          <w:sz w:val="27"/>
+          <w:szCs w:val="27"/>
+          <w:bdr w:val="none" w:sz="0" w:space="0" w:color="auto" w:frame="1"/>
+          <w:shd w:val="clear" w:color="auto" w:fill="2A2A2C"/>
+        </w:rPr>
+        <w:t xml:space="preserve">] = false; for </w:t>
+      </w:r>
+      <w:proofErr w:type="spellStart"/>
+      <w:r>
+        <w:rPr>
+          <w:rFonts w:ascii="Nunito" w:hAnsi="Nunito"/>
+          <w:i/>
+          <w:iCs/>
+          <w:color w:val="FFFFFF"/>
+          <w:spacing w:val="2"/>
+          <w:sz w:val="27"/>
+          <w:szCs w:val="27"/>
+          <w:bdr w:val="none" w:sz="0" w:space="0" w:color="auto" w:frame="1"/>
+          <w:shd w:val="clear" w:color="auto" w:fill="2A2A2C"/>
+        </w:rPr>
+        <w:t>i</w:t>
+      </w:r>
+      <w:proofErr w:type="spellEnd"/>
+      <w:r>
+        <w:rPr>
+          <w:rFonts w:ascii="Nunito" w:hAnsi="Nunito"/>
+          <w:i/>
+          <w:iCs/>
+          <w:color w:val="FFFFFF"/>
+          <w:spacing w:val="2"/>
+          <w:sz w:val="27"/>
+          <w:szCs w:val="27"/>
+          <w:bdr w:val="none" w:sz="0" w:space="0" w:color="auto" w:frame="1"/>
+          <w:shd w:val="clear" w:color="auto" w:fill="2A2A2C"/>
+        </w:rPr>
+        <w:t>=1, 2, 3, 4….n</w:t>
+      </w:r>
+      <w:r>
+        <w:rPr>
+          <w:rFonts w:ascii="Nunito" w:hAnsi="Nunito"/>
+          <w:i/>
+          <w:iCs/>
+          <w:color w:val="FFFFFF"/>
+          <w:spacing w:val="2"/>
+          <w:sz w:val="27"/>
+          <w:szCs w:val="27"/>
+        </w:rPr>
+        <w:br/>
+      </w:r>
+      <w:r>
+        <w:rPr>
+          <w:rFonts w:ascii="Nunito" w:hAnsi="Nunito"/>
+          <w:i/>
+          <w:iCs/>
+          <w:color w:val="FFFFFF"/>
+          <w:spacing w:val="2"/>
+          <w:sz w:val="27"/>
+          <w:szCs w:val="27"/>
+          <w:bdr w:val="none" w:sz="0" w:space="0" w:color="auto" w:frame="1"/>
+          <w:shd w:val="clear" w:color="auto" w:fill="2A2A2C"/>
+        </w:rPr>
+        <w:t xml:space="preserve">2) Find an </w:t>
+      </w:r>
+      <w:proofErr w:type="spellStart"/>
+      <w:r>
+        <w:rPr>
+          <w:rFonts w:ascii="Nunito" w:hAnsi="Nunito"/>
+          <w:i/>
+          <w:iCs/>
+          <w:color w:val="FFFFFF"/>
+          <w:spacing w:val="2"/>
+          <w:sz w:val="27"/>
+          <w:szCs w:val="27"/>
+          <w:bdr w:val="none" w:sz="0" w:space="0" w:color="auto" w:frame="1"/>
+          <w:shd w:val="clear" w:color="auto" w:fill="2A2A2C"/>
+        </w:rPr>
+        <w:t>i</w:t>
+      </w:r>
+      <w:proofErr w:type="spellEnd"/>
+      <w:r>
+        <w:rPr>
+          <w:rFonts w:ascii="Nunito" w:hAnsi="Nunito"/>
+          <w:i/>
+          <w:iCs/>
+          <w:color w:val="FFFFFF"/>
+          <w:spacing w:val="2"/>
+          <w:sz w:val="27"/>
+          <w:szCs w:val="27"/>
+          <w:bdr w:val="none" w:sz="0" w:space="0" w:color="auto" w:frame="1"/>
+          <w:shd w:val="clear" w:color="auto" w:fill="2A2A2C"/>
+        </w:rPr>
+        <w:t xml:space="preserve"> such that both </w:t>
+      </w:r>
+      <w:r>
+        <w:rPr>
+          <w:rFonts w:ascii="Nunito" w:hAnsi="Nunito"/>
+          <w:i/>
+          <w:iCs/>
+          <w:color w:val="FFFFFF"/>
+          <w:spacing w:val="2"/>
+          <w:sz w:val="27"/>
+          <w:szCs w:val="27"/>
+        </w:rPr>
+        <w:br/>
+      </w:r>
+      <w:r>
+        <w:rPr>
+          <w:rFonts w:ascii="Nunito" w:hAnsi="Nunito"/>
+          <w:i/>
+          <w:iCs/>
+          <w:color w:val="FFFFFF"/>
+          <w:spacing w:val="2"/>
+          <w:sz w:val="27"/>
+          <w:szCs w:val="27"/>
+          <w:bdr w:val="none" w:sz="0" w:space="0" w:color="auto" w:frame="1"/>
+          <w:shd w:val="clear" w:color="auto" w:fill="2A2A2C"/>
+        </w:rPr>
+        <w:t>a) Finish[</w:t>
+      </w:r>
+      <w:proofErr w:type="spellStart"/>
+      <w:r>
+        <w:rPr>
+          <w:rFonts w:ascii="Nunito" w:hAnsi="Nunito"/>
+          <w:i/>
+          <w:iCs/>
+          <w:color w:val="FFFFFF"/>
+          <w:spacing w:val="2"/>
+          <w:sz w:val="27"/>
+          <w:szCs w:val="27"/>
+          <w:bdr w:val="none" w:sz="0" w:space="0" w:color="auto" w:frame="1"/>
+          <w:shd w:val="clear" w:color="auto" w:fill="2A2A2C"/>
+        </w:rPr>
+        <w:t>i</w:t>
+      </w:r>
+      <w:proofErr w:type="spellEnd"/>
+      <w:r>
+        <w:rPr>
+          <w:rFonts w:ascii="Nunito" w:hAnsi="Nunito"/>
+          <w:i/>
+          <w:iCs/>
+          <w:color w:val="FFFFFF"/>
+          <w:spacing w:val="2"/>
+          <w:sz w:val="27"/>
+          <w:szCs w:val="27"/>
+          <w:bdr w:val="none" w:sz="0" w:space="0" w:color="auto" w:frame="1"/>
+          <w:shd w:val="clear" w:color="auto" w:fill="2A2A2C"/>
+        </w:rPr>
+        <w:t>] = false </w:t>
+      </w:r>
+      <w:r>
+        <w:rPr>
+          <w:rFonts w:ascii="Nunito" w:hAnsi="Nunito"/>
+          <w:i/>
+          <w:iCs/>
+          <w:color w:val="FFFFFF"/>
+          <w:spacing w:val="2"/>
+          <w:sz w:val="27"/>
+          <w:szCs w:val="27"/>
+        </w:rPr>
+        <w:br/>
+      </w:r>
+      <w:r>
+        <w:rPr>
+          <w:rFonts w:ascii="Nunito" w:hAnsi="Nunito"/>
+          <w:i/>
+          <w:iCs/>
+          <w:color w:val="FFFFFF"/>
+          <w:spacing w:val="2"/>
+          <w:sz w:val="27"/>
+          <w:szCs w:val="27"/>
+          <w:bdr w:val="none" w:sz="0" w:space="0" w:color="auto" w:frame="1"/>
+          <w:shd w:val="clear" w:color="auto" w:fill="2A2A2C"/>
+        </w:rPr>
+        <w:t xml:space="preserve">b) </w:t>
+      </w:r>
+      <w:proofErr w:type="spellStart"/>
+      <w:r>
+        <w:rPr>
+          <w:rFonts w:ascii="Nunito" w:hAnsi="Nunito"/>
+          <w:i/>
+          <w:iCs/>
+          <w:color w:val="FFFFFF"/>
+          <w:spacing w:val="2"/>
+          <w:sz w:val="27"/>
+          <w:szCs w:val="27"/>
+          <w:bdr w:val="none" w:sz="0" w:space="0" w:color="auto" w:frame="1"/>
+          <w:shd w:val="clear" w:color="auto" w:fill="2A2A2C"/>
+        </w:rPr>
+        <w:t>Need</w:t>
+      </w:r>
+      <w:r>
+        <w:rPr>
+          <w:rFonts w:ascii="Nunito" w:hAnsi="Nunito"/>
+          <w:i/>
+          <w:iCs/>
+          <w:color w:val="FFFFFF"/>
+          <w:spacing w:val="2"/>
+          <w:sz w:val="20"/>
+          <w:szCs w:val="20"/>
+          <w:bdr w:val="none" w:sz="0" w:space="0" w:color="auto" w:frame="1"/>
+          <w:shd w:val="clear" w:color="auto" w:fill="2A2A2C"/>
+        </w:rPr>
+        <w:t>i</w:t>
+      </w:r>
+      <w:proofErr w:type="spellEnd"/>
+      <w:r>
+        <w:rPr>
+          <w:rFonts w:ascii="Nunito" w:hAnsi="Nunito"/>
+          <w:i/>
+          <w:iCs/>
+          <w:color w:val="FFFFFF"/>
+          <w:spacing w:val="2"/>
+          <w:sz w:val="27"/>
+          <w:szCs w:val="27"/>
+          <w:bdr w:val="none" w:sz="0" w:space="0" w:color="auto" w:frame="1"/>
+          <w:shd w:val="clear" w:color="auto" w:fill="2A2A2C"/>
+        </w:rPr>
+        <w:t> &lt;= Work </w:t>
+      </w:r>
+      <w:r>
+        <w:rPr>
+          <w:rFonts w:ascii="Nunito" w:hAnsi="Nunito"/>
+          <w:i/>
+          <w:iCs/>
+          <w:color w:val="FFFFFF"/>
+          <w:spacing w:val="2"/>
+          <w:sz w:val="27"/>
+          <w:szCs w:val="27"/>
+        </w:rPr>
+        <w:br/>
+      </w:r>
+      <w:r>
+        <w:rPr>
+          <w:rFonts w:ascii="Nunito" w:hAnsi="Nunito"/>
+          <w:i/>
+          <w:iCs/>
+          <w:color w:val="FFFFFF"/>
+          <w:spacing w:val="2"/>
+          <w:sz w:val="27"/>
+          <w:szCs w:val="27"/>
+          <w:bdr w:val="none" w:sz="0" w:space="0" w:color="auto" w:frame="1"/>
+          <w:shd w:val="clear" w:color="auto" w:fill="2A2A2C"/>
+        </w:rPr>
+        <w:t xml:space="preserve">if no such </w:t>
+      </w:r>
+      <w:proofErr w:type="spellStart"/>
+      <w:r>
+        <w:rPr>
+          <w:rFonts w:ascii="Nunito" w:hAnsi="Nunito"/>
+          <w:i/>
+          <w:iCs/>
+          <w:color w:val="FFFFFF"/>
+          <w:spacing w:val="2"/>
+          <w:sz w:val="27"/>
+          <w:szCs w:val="27"/>
+          <w:bdr w:val="none" w:sz="0" w:space="0" w:color="auto" w:frame="1"/>
+          <w:shd w:val="clear" w:color="auto" w:fill="2A2A2C"/>
+        </w:rPr>
+        <w:t>i</w:t>
+      </w:r>
+      <w:proofErr w:type="spellEnd"/>
+      <w:r>
+        <w:rPr>
+          <w:rFonts w:ascii="Nunito" w:hAnsi="Nunito"/>
+          <w:i/>
+          <w:iCs/>
+          <w:color w:val="FFFFFF"/>
+          <w:spacing w:val="2"/>
+          <w:sz w:val="27"/>
+          <w:szCs w:val="27"/>
+          <w:bdr w:val="none" w:sz="0" w:space="0" w:color="auto" w:frame="1"/>
+          <w:shd w:val="clear" w:color="auto" w:fill="2A2A2C"/>
+        </w:rPr>
+        <w:t xml:space="preserve"> exists </w:t>
+      </w:r>
+      <w:proofErr w:type="spellStart"/>
+      <w:r>
+        <w:rPr>
+          <w:rFonts w:ascii="Nunito" w:hAnsi="Nunito"/>
+          <w:i/>
+          <w:iCs/>
+          <w:color w:val="FFFFFF"/>
+          <w:spacing w:val="2"/>
+          <w:sz w:val="27"/>
+          <w:szCs w:val="27"/>
+          <w:bdr w:val="none" w:sz="0" w:space="0" w:color="auto" w:frame="1"/>
+          <w:shd w:val="clear" w:color="auto" w:fill="2A2A2C"/>
+        </w:rPr>
+        <w:t>goto</w:t>
+      </w:r>
+      <w:proofErr w:type="spellEnd"/>
+      <w:r>
+        <w:rPr>
+          <w:rFonts w:ascii="Nunito" w:hAnsi="Nunito"/>
+          <w:i/>
+          <w:iCs/>
+          <w:color w:val="FFFFFF"/>
+          <w:spacing w:val="2"/>
+          <w:sz w:val="27"/>
+          <w:szCs w:val="27"/>
+          <w:bdr w:val="none" w:sz="0" w:space="0" w:color="auto" w:frame="1"/>
+          <w:shd w:val="clear" w:color="auto" w:fill="2A2A2C"/>
+        </w:rPr>
+        <w:t xml:space="preserve"> step (4)</w:t>
+      </w:r>
+      <w:r>
+        <w:rPr>
+          <w:rFonts w:ascii="Nunito" w:hAnsi="Nunito"/>
+          <w:i/>
+          <w:iCs/>
+          <w:color w:val="FFFFFF"/>
+          <w:spacing w:val="2"/>
+          <w:sz w:val="27"/>
+          <w:szCs w:val="27"/>
+        </w:rPr>
+        <w:br/>
+      </w:r>
+      <w:r>
+        <w:rPr>
+          <w:rFonts w:ascii="Nunito" w:hAnsi="Nunito"/>
+          <w:i/>
+          <w:iCs/>
+          <w:color w:val="FFFFFF"/>
+          <w:spacing w:val="2"/>
+          <w:sz w:val="27"/>
+          <w:szCs w:val="27"/>
+          <w:bdr w:val="none" w:sz="0" w:space="0" w:color="auto" w:frame="1"/>
+          <w:shd w:val="clear" w:color="auto" w:fill="2A2A2C"/>
+        </w:rPr>
+        <w:t>3) Work = Work + Allocation[</w:t>
+      </w:r>
+      <w:proofErr w:type="spellStart"/>
+      <w:r>
+        <w:rPr>
+          <w:rFonts w:ascii="Nunito" w:hAnsi="Nunito"/>
+          <w:i/>
+          <w:iCs/>
+          <w:color w:val="FFFFFF"/>
+          <w:spacing w:val="2"/>
+          <w:sz w:val="27"/>
+          <w:szCs w:val="27"/>
+          <w:bdr w:val="none" w:sz="0" w:space="0" w:color="auto" w:frame="1"/>
+          <w:shd w:val="clear" w:color="auto" w:fill="2A2A2C"/>
+        </w:rPr>
+        <w:t>i</w:t>
+      </w:r>
+      <w:proofErr w:type="spellEnd"/>
+      <w:r>
+        <w:rPr>
+          <w:rFonts w:ascii="Nunito" w:hAnsi="Nunito"/>
+          <w:i/>
+          <w:iCs/>
+          <w:color w:val="FFFFFF"/>
+          <w:spacing w:val="2"/>
+          <w:sz w:val="27"/>
+          <w:szCs w:val="27"/>
+          <w:bdr w:val="none" w:sz="0" w:space="0" w:color="auto" w:frame="1"/>
+          <w:shd w:val="clear" w:color="auto" w:fill="2A2A2C"/>
+        </w:rPr>
+        <w:t>] </w:t>
+      </w:r>
+      <w:r>
+        <w:rPr>
+          <w:rFonts w:ascii="Nunito" w:hAnsi="Nunito"/>
+          <w:i/>
+          <w:iCs/>
+          <w:color w:val="FFFFFF"/>
+          <w:spacing w:val="2"/>
+          <w:sz w:val="27"/>
+          <w:szCs w:val="27"/>
+        </w:rPr>
+        <w:br/>
+      </w:r>
+      <w:r>
+        <w:rPr>
+          <w:rFonts w:ascii="Nunito" w:hAnsi="Nunito"/>
+          <w:i/>
+          <w:iCs/>
+          <w:color w:val="FFFFFF"/>
+          <w:spacing w:val="2"/>
+          <w:sz w:val="27"/>
+          <w:szCs w:val="27"/>
+          <w:bdr w:val="none" w:sz="0" w:space="0" w:color="auto" w:frame="1"/>
+          <w:shd w:val="clear" w:color="auto" w:fill="2A2A2C"/>
+        </w:rPr>
+        <w:t>Finish[</w:t>
+      </w:r>
+      <w:proofErr w:type="spellStart"/>
+      <w:r>
+        <w:rPr>
+          <w:rFonts w:ascii="Nunito" w:hAnsi="Nunito"/>
+          <w:i/>
+          <w:iCs/>
+          <w:color w:val="FFFFFF"/>
+          <w:spacing w:val="2"/>
+          <w:sz w:val="27"/>
+          <w:szCs w:val="27"/>
+          <w:bdr w:val="none" w:sz="0" w:space="0" w:color="auto" w:frame="1"/>
+          <w:shd w:val="clear" w:color="auto" w:fill="2A2A2C"/>
+        </w:rPr>
+        <w:t>i</w:t>
+      </w:r>
+      <w:proofErr w:type="spellEnd"/>
+      <w:r>
+        <w:rPr>
+          <w:rFonts w:ascii="Nunito" w:hAnsi="Nunito"/>
+          <w:i/>
+          <w:iCs/>
+          <w:color w:val="FFFFFF"/>
+          <w:spacing w:val="2"/>
+          <w:sz w:val="27"/>
+          <w:szCs w:val="27"/>
+          <w:bdr w:val="none" w:sz="0" w:space="0" w:color="auto" w:frame="1"/>
+          <w:shd w:val="clear" w:color="auto" w:fill="2A2A2C"/>
+        </w:rPr>
+        <w:t>] = true </w:t>
+      </w:r>
+      <w:r>
+        <w:rPr>
+          <w:rFonts w:ascii="Nunito" w:hAnsi="Nunito"/>
+          <w:i/>
+          <w:iCs/>
+          <w:color w:val="FFFFFF"/>
+          <w:spacing w:val="2"/>
+          <w:sz w:val="27"/>
+          <w:szCs w:val="27"/>
+        </w:rPr>
+        <w:br/>
+      </w:r>
+      <w:proofErr w:type="spellStart"/>
+      <w:r>
+        <w:rPr>
+          <w:rFonts w:ascii="Nunito" w:hAnsi="Nunito"/>
+          <w:i/>
+          <w:iCs/>
+          <w:color w:val="FFFFFF"/>
+          <w:spacing w:val="2"/>
+          <w:sz w:val="27"/>
+          <w:szCs w:val="27"/>
+          <w:bdr w:val="none" w:sz="0" w:space="0" w:color="auto" w:frame="1"/>
+          <w:shd w:val="clear" w:color="auto" w:fill="2A2A2C"/>
+        </w:rPr>
+        <w:t>goto</w:t>
+      </w:r>
+      <w:proofErr w:type="spellEnd"/>
+      <w:r>
+        <w:rPr>
+          <w:rFonts w:ascii="Nunito" w:hAnsi="Nunito"/>
+          <w:i/>
+          <w:iCs/>
+          <w:color w:val="FFFFFF"/>
+          <w:spacing w:val="2"/>
+          <w:sz w:val="27"/>
+          <w:szCs w:val="27"/>
+          <w:bdr w:val="none" w:sz="0" w:space="0" w:color="auto" w:frame="1"/>
+          <w:shd w:val="clear" w:color="auto" w:fill="2A2A2C"/>
+        </w:rPr>
+        <w:t xml:space="preserve"> step (2)</w:t>
+      </w:r>
+      <w:r>
+        <w:rPr>
+          <w:rFonts w:ascii="Nunito" w:hAnsi="Nunito"/>
+          <w:i/>
+          <w:iCs/>
+          <w:color w:val="FFFFFF"/>
+          <w:spacing w:val="2"/>
+          <w:sz w:val="27"/>
+          <w:szCs w:val="27"/>
+        </w:rPr>
+        <w:br/>
+      </w:r>
+      <w:r>
+        <w:rPr>
+          <w:rFonts w:ascii="Nunito" w:hAnsi="Nunito"/>
+          <w:i/>
+          <w:iCs/>
+          <w:color w:val="FFFFFF"/>
+          <w:spacing w:val="2"/>
+          <w:sz w:val="27"/>
+          <w:szCs w:val="27"/>
+          <w:bdr w:val="none" w:sz="0" w:space="0" w:color="auto" w:frame="1"/>
+          <w:shd w:val="clear" w:color="auto" w:fill="2A2A2C"/>
+        </w:rPr>
+        <w:t>4) if Finish [</w:t>
+      </w:r>
+      <w:proofErr w:type="spellStart"/>
+      <w:r>
+        <w:rPr>
+          <w:rFonts w:ascii="Nunito" w:hAnsi="Nunito"/>
+          <w:i/>
+          <w:iCs/>
+          <w:color w:val="FFFFFF"/>
+          <w:spacing w:val="2"/>
+          <w:sz w:val="27"/>
+          <w:szCs w:val="27"/>
+          <w:bdr w:val="none" w:sz="0" w:space="0" w:color="auto" w:frame="1"/>
+          <w:shd w:val="clear" w:color="auto" w:fill="2A2A2C"/>
+        </w:rPr>
+        <w:t>i</w:t>
+      </w:r>
+      <w:proofErr w:type="spellEnd"/>
+      <w:r>
+        <w:rPr>
+          <w:rFonts w:ascii="Nunito" w:hAnsi="Nunito"/>
+          <w:i/>
+          <w:iCs/>
+          <w:color w:val="FFFFFF"/>
+          <w:spacing w:val="2"/>
+          <w:sz w:val="27"/>
+          <w:szCs w:val="27"/>
+          <w:bdr w:val="none" w:sz="0" w:space="0" w:color="auto" w:frame="1"/>
+          <w:shd w:val="clear" w:color="auto" w:fill="2A2A2C"/>
+        </w:rPr>
+        <w:t xml:space="preserve">] = true for all </w:t>
+      </w:r>
+      <w:proofErr w:type="spellStart"/>
+      <w:r>
+        <w:rPr>
+          <w:rFonts w:ascii="Nunito" w:hAnsi="Nunito"/>
+          <w:i/>
+          <w:iCs/>
+          <w:color w:val="FFFFFF"/>
+          <w:spacing w:val="2"/>
+          <w:sz w:val="27"/>
+          <w:szCs w:val="27"/>
+          <w:bdr w:val="none" w:sz="0" w:space="0" w:color="auto" w:frame="1"/>
+          <w:shd w:val="clear" w:color="auto" w:fill="2A2A2C"/>
+        </w:rPr>
+        <w:t>i</w:t>
+      </w:r>
+      <w:proofErr w:type="spellEnd"/>
+      <w:r>
+        <w:rPr>
+          <w:rFonts w:ascii="Nunito" w:hAnsi="Nunito"/>
+          <w:i/>
+          <w:iCs/>
+          <w:color w:val="FFFFFF"/>
+          <w:spacing w:val="2"/>
+          <w:sz w:val="27"/>
+          <w:szCs w:val="27"/>
+          <w:bdr w:val="none" w:sz="0" w:space="0" w:color="auto" w:frame="1"/>
+          <w:shd w:val="clear" w:color="auto" w:fill="2A2A2C"/>
+        </w:rPr>
+        <w:t> </w:t>
+      </w:r>
+      <w:r>
+        <w:rPr>
+          <w:rFonts w:ascii="Nunito" w:hAnsi="Nunito"/>
+          <w:i/>
+          <w:iCs/>
+          <w:color w:val="FFFFFF"/>
+          <w:spacing w:val="2"/>
+          <w:sz w:val="27"/>
+          <w:szCs w:val="27"/>
+        </w:rPr>
+        <w:br/>
+      </w:r>
+      <w:r>
+        <w:rPr>
+          <w:rFonts w:ascii="Nunito" w:hAnsi="Nunito"/>
+          <w:i/>
+          <w:iCs/>
+          <w:color w:val="FFFFFF"/>
+          <w:spacing w:val="2"/>
+          <w:sz w:val="27"/>
+          <w:szCs w:val="27"/>
+          <w:bdr w:val="none" w:sz="0" w:space="0" w:color="auto" w:frame="1"/>
+          <w:shd w:val="clear" w:color="auto" w:fill="2A2A2C"/>
+        </w:rPr>
+        <w:t>then the system is in a safe state </w:t>
+      </w:r>
+    </w:p>
+    <w:p>
+      <w:pPr>
+        <w:spacing w:after="0"/>
         <w:rPr>
           <w:rFonts w:cstheme="minorHAnsi"/>
           <w:b/>
-          <w:sz w:val="26"/>
-          <w:szCs w:val="26"/>
-        </w:rPr>
-        <w:t xml:space="preserve"> Bankers algo</w:t>
-      </w:r>
+          <w:sz w:val="24"/>
+          <w:szCs w:val="24"/>
+        </w:rPr>
+      </w:pPr>
     </w:p>
     <w:p>
       <w:pPr>
         <w:spacing w:after="0"/>
         <w:rPr>
           <w:rFonts w:cstheme="minorHAnsi"/>
-          <w:sz w:val="26"/>
-          <w:szCs w:val="26"/>
-        </w:rPr>
-      </w:pPr>
-      <w:r>
-        <w:rPr>
-          <w:rFonts w:cstheme="minorHAnsi"/>
           <w:b/>
-          <w:sz w:val="26"/>
-          <w:szCs w:val="26"/>
-        </w:rPr>
-        <w:t xml:space="preserve">Deadlock Avoidance: </w:t>
-      </w:r>
-      <w:r>
-        <w:rPr>
-          <w:rFonts w:cstheme="minorHAnsi"/>
-          <w:sz w:val="26"/>
-          <w:szCs w:val="26"/>
-        </w:rPr>
-        <w:t>Idea is, the kernel be given in advance info concerning which resources will use in its lifetime. By this, system can decide for each request whether the process should wait.</w:t>
-      </w:r>
+          <w:sz w:val="24"/>
+          <w:szCs w:val="24"/>
+        </w:rPr>
+      </w:pPr>
     </w:p>
     <w:p>
       <w:pPr>
@@ -8624,53 +9502,712 @@
         <w:rPr>
           <w:rFonts w:cstheme="minorHAnsi"/>
           <w:b/>
-          <w:sz w:val="26"/>
-          <w:szCs w:val="26"/>
-        </w:rPr>
-      </w:pPr>
-      <w:r>
-        <w:rPr>
-          <w:rFonts w:cstheme="minorHAnsi"/>
-          <w:sz w:val="26"/>
-          <w:szCs w:val="26"/>
-        </w:rPr>
-        <w:t xml:space="preserve">Info given to kernel: </w:t>
-      </w:r>
-      <w:r>
+          <w:sz w:val="24"/>
+          <w:szCs w:val="24"/>
+        </w:rPr>
+      </w:pPr>
+    </w:p>
+    <w:p>
+      <w:pPr>
+        <w:spacing w:after="0"/>
         <w:rPr>
           <w:rFonts w:cstheme="minorHAnsi"/>
           <w:b/>
-          <w:sz w:val="26"/>
-          <w:szCs w:val="26"/>
-        </w:rPr>
-        <w:t>total resources available, resources allocated, remaining need, max need of every process.</w:t>
-      </w:r>
+          <w:sz w:val="24"/>
+          <w:szCs w:val="24"/>
+        </w:rPr>
+      </w:pPr>
     </w:p>
     <w:p>
       <w:pPr>
         <w:spacing w:after="0"/>
         <w:rPr>
           <w:rFonts w:cstheme="minorHAnsi"/>
-          <w:sz w:val="26"/>
-          <w:szCs w:val="26"/>
-        </w:rPr>
-      </w:pPr>
-      <w:r>
-        <w:rPr>
-          <w:rFonts w:cstheme="minorHAnsi"/>
-          <w:sz w:val="26"/>
-          <w:szCs w:val="26"/>
-        </w:rPr>
-        <w:t xml:space="preserve">When a process requests resources, the system should check whether after allocating these resources will the system be in safe state, if yes only then allocate these resources otherwise wait till other processes release resources. </w:t>
+          <w:b/>
+          <w:sz w:val="26"/>
+          <w:szCs w:val="26"/>
+        </w:rPr>
+      </w:pPr>
+      <w:r>
+        <w:rPr>
+          <w:rFonts w:cstheme="minorHAnsi"/>
+          <w:b/>
+          <w:sz w:val="26"/>
+          <w:szCs w:val="26"/>
+        </w:rPr>
+        <w:lastRenderedPageBreak/>
+        <w:t>Resource request algorithm</w:t>
       </w:r>
     </w:p>
     <w:p>
       <w:pPr>
         <w:spacing w:after="0"/>
         <w:rPr>
-          <w:rFonts w:cstheme="minorHAnsi"/>
-          <w:sz w:val="26"/>
-          <w:szCs w:val="26"/>
+          <w:rFonts w:ascii="Nunito" w:hAnsi="Nunito"/>
+          <w:i/>
+          <w:iCs/>
+          <w:color w:val="FFFFFF"/>
+          <w:spacing w:val="2"/>
+          <w:sz w:val="20"/>
+          <w:szCs w:val="20"/>
+          <w:bdr w:val="none" w:sz="0" w:space="0" w:color="auto" w:frame="1"/>
+          <w:shd w:val="clear" w:color="auto" w:fill="2A2A2C"/>
+        </w:rPr>
+      </w:pPr>
+      <w:r>
+        <w:rPr>
+          <w:rFonts w:ascii="Nunito" w:hAnsi="Nunito"/>
+          <w:i/>
+          <w:iCs/>
+          <w:color w:val="FFFFFF"/>
+          <w:spacing w:val="2"/>
+          <w:sz w:val="27"/>
+          <w:szCs w:val="27"/>
+          <w:bdr w:val="none" w:sz="0" w:space="0" w:color="auto" w:frame="1"/>
+          <w:shd w:val="clear" w:color="auto" w:fill="2A2A2C"/>
+        </w:rPr>
+        <w:t xml:space="preserve">1) If </w:t>
+      </w:r>
+      <w:proofErr w:type="spellStart"/>
+      <w:r>
+        <w:rPr>
+          <w:rFonts w:ascii="Nunito" w:hAnsi="Nunito"/>
+          <w:i/>
+          <w:iCs/>
+          <w:color w:val="FFFFFF"/>
+          <w:spacing w:val="2"/>
+          <w:sz w:val="27"/>
+          <w:szCs w:val="27"/>
+          <w:bdr w:val="none" w:sz="0" w:space="0" w:color="auto" w:frame="1"/>
+          <w:shd w:val="clear" w:color="auto" w:fill="2A2A2C"/>
+        </w:rPr>
+        <w:t>Request</w:t>
+      </w:r>
+      <w:r>
+        <w:rPr>
+          <w:rFonts w:ascii="Nunito" w:hAnsi="Nunito"/>
+          <w:i/>
+          <w:iCs/>
+          <w:color w:val="FFFFFF"/>
+          <w:spacing w:val="2"/>
+          <w:sz w:val="20"/>
+          <w:szCs w:val="20"/>
+          <w:bdr w:val="none" w:sz="0" w:space="0" w:color="auto" w:frame="1"/>
+          <w:shd w:val="clear" w:color="auto" w:fill="2A2A2C"/>
+        </w:rPr>
+        <w:t>i</w:t>
+      </w:r>
+      <w:proofErr w:type="spellEnd"/>
+      <w:r>
+        <w:rPr>
+          <w:rFonts w:ascii="Nunito" w:hAnsi="Nunito"/>
+          <w:i/>
+          <w:iCs/>
+          <w:color w:val="FFFFFF"/>
+          <w:spacing w:val="2"/>
+          <w:sz w:val="27"/>
+          <w:szCs w:val="27"/>
+          <w:bdr w:val="none" w:sz="0" w:space="0" w:color="auto" w:frame="1"/>
+          <w:shd w:val="clear" w:color="auto" w:fill="2A2A2C"/>
+        </w:rPr>
+        <w:t xml:space="preserve"> &lt;= </w:t>
+      </w:r>
+      <w:proofErr w:type="spellStart"/>
+      <w:r>
+        <w:rPr>
+          <w:rFonts w:ascii="Nunito" w:hAnsi="Nunito"/>
+          <w:i/>
+          <w:iCs/>
+          <w:color w:val="FFFFFF"/>
+          <w:spacing w:val="2"/>
+          <w:sz w:val="27"/>
+          <w:szCs w:val="27"/>
+          <w:bdr w:val="none" w:sz="0" w:space="0" w:color="auto" w:frame="1"/>
+          <w:shd w:val="clear" w:color="auto" w:fill="2A2A2C"/>
+        </w:rPr>
+        <w:t>Need</w:t>
+      </w:r>
+      <w:r>
+        <w:rPr>
+          <w:rFonts w:ascii="Nunito" w:hAnsi="Nunito"/>
+          <w:i/>
+          <w:iCs/>
+          <w:color w:val="FFFFFF"/>
+          <w:spacing w:val="2"/>
+          <w:sz w:val="20"/>
+          <w:szCs w:val="20"/>
+          <w:bdr w:val="none" w:sz="0" w:space="0" w:color="auto" w:frame="1"/>
+          <w:shd w:val="clear" w:color="auto" w:fill="2A2A2C"/>
+        </w:rPr>
+        <w:t>i</w:t>
+      </w:r>
+      <w:proofErr w:type="spellEnd"/>
+      <w:r>
+        <w:rPr>
+          <w:rFonts w:ascii="Nunito" w:hAnsi="Nunito"/>
+          <w:i/>
+          <w:iCs/>
+          <w:color w:val="FFFFFF"/>
+          <w:spacing w:val="2"/>
+          <w:sz w:val="27"/>
+          <w:szCs w:val="27"/>
+          <w:bdr w:val="none" w:sz="0" w:space="0" w:color="auto" w:frame="1"/>
+          <w:shd w:val="clear" w:color="auto" w:fill="2A2A2C"/>
+        </w:rPr>
+        <w:t> </w:t>
+      </w:r>
+      <w:r>
+        <w:rPr>
+          <w:rFonts w:ascii="Nunito" w:hAnsi="Nunito"/>
+          <w:i/>
+          <w:iCs/>
+          <w:color w:val="FFFFFF"/>
+          <w:spacing w:val="2"/>
+          <w:sz w:val="27"/>
+          <w:szCs w:val="27"/>
+        </w:rPr>
+        <w:br/>
+      </w:r>
+      <w:r>
+        <w:rPr>
+          <w:rFonts w:ascii="Nunito" w:hAnsi="Nunito"/>
+          <w:i/>
+          <w:iCs/>
+          <w:color w:val="FFFFFF"/>
+          <w:spacing w:val="2"/>
+          <w:sz w:val="27"/>
+          <w:szCs w:val="27"/>
+          <w:bdr w:val="none" w:sz="0" w:space="0" w:color="auto" w:frame="1"/>
+          <w:shd w:val="clear" w:color="auto" w:fill="2A2A2C"/>
+        </w:rPr>
+        <w:t>Goto step (2) ; otherwise, raise an error condition, since the process has exceeded its maximum claim.</w:t>
+      </w:r>
+      <w:r>
+        <w:rPr>
+          <w:rFonts w:ascii="Nunito" w:hAnsi="Nunito"/>
+          <w:i/>
+          <w:iCs/>
+          <w:color w:val="FFFFFF"/>
+          <w:spacing w:val="2"/>
+          <w:sz w:val="27"/>
+          <w:szCs w:val="27"/>
+        </w:rPr>
+        <w:br/>
+      </w:r>
+      <w:r>
+        <w:rPr>
+          <w:rFonts w:ascii="Nunito" w:hAnsi="Nunito"/>
+          <w:i/>
+          <w:iCs/>
+          <w:color w:val="FFFFFF"/>
+          <w:spacing w:val="2"/>
+          <w:sz w:val="27"/>
+          <w:szCs w:val="27"/>
+          <w:bdr w:val="none" w:sz="0" w:space="0" w:color="auto" w:frame="1"/>
+          <w:shd w:val="clear" w:color="auto" w:fill="2A2A2C"/>
+        </w:rPr>
+        <w:t xml:space="preserve">2) If </w:t>
+      </w:r>
+      <w:proofErr w:type="spellStart"/>
+      <w:r>
+        <w:rPr>
+          <w:rFonts w:ascii="Nunito" w:hAnsi="Nunito"/>
+          <w:i/>
+          <w:iCs/>
+          <w:color w:val="FFFFFF"/>
+          <w:spacing w:val="2"/>
+          <w:sz w:val="27"/>
+          <w:szCs w:val="27"/>
+          <w:bdr w:val="none" w:sz="0" w:space="0" w:color="auto" w:frame="1"/>
+          <w:shd w:val="clear" w:color="auto" w:fill="2A2A2C"/>
+        </w:rPr>
+        <w:t>Request</w:t>
+      </w:r>
+      <w:r>
+        <w:rPr>
+          <w:rFonts w:ascii="Nunito" w:hAnsi="Nunito"/>
+          <w:i/>
+          <w:iCs/>
+          <w:color w:val="FFFFFF"/>
+          <w:spacing w:val="2"/>
+          <w:sz w:val="20"/>
+          <w:szCs w:val="20"/>
+          <w:bdr w:val="none" w:sz="0" w:space="0" w:color="auto" w:frame="1"/>
+          <w:shd w:val="clear" w:color="auto" w:fill="2A2A2C"/>
+        </w:rPr>
+        <w:t>i</w:t>
+      </w:r>
+      <w:proofErr w:type="spellEnd"/>
+      <w:r>
+        <w:rPr>
+          <w:rFonts w:ascii="Nunito" w:hAnsi="Nunito"/>
+          <w:i/>
+          <w:iCs/>
+          <w:color w:val="FFFFFF"/>
+          <w:spacing w:val="2"/>
+          <w:sz w:val="27"/>
+          <w:szCs w:val="27"/>
+          <w:bdr w:val="none" w:sz="0" w:space="0" w:color="auto" w:frame="1"/>
+          <w:shd w:val="clear" w:color="auto" w:fill="2A2A2C"/>
+        </w:rPr>
+        <w:t> &lt;= Available </w:t>
+      </w:r>
+      <w:r>
+        <w:rPr>
+          <w:rFonts w:ascii="Nunito" w:hAnsi="Nunito"/>
+          <w:i/>
+          <w:iCs/>
+          <w:color w:val="FFFFFF"/>
+          <w:spacing w:val="2"/>
+          <w:sz w:val="27"/>
+          <w:szCs w:val="27"/>
+        </w:rPr>
+        <w:br/>
+      </w:r>
+      <w:r>
+        <w:rPr>
+          <w:rFonts w:ascii="Nunito" w:hAnsi="Nunito"/>
+          <w:i/>
+          <w:iCs/>
+          <w:color w:val="FFFFFF"/>
+          <w:spacing w:val="2"/>
+          <w:sz w:val="27"/>
+          <w:szCs w:val="27"/>
+          <w:bdr w:val="none" w:sz="0" w:space="0" w:color="auto" w:frame="1"/>
+          <w:shd w:val="clear" w:color="auto" w:fill="2A2A2C"/>
+        </w:rPr>
+        <w:t>Goto step (3); otherwise, P</w:t>
+      </w:r>
+      <w:r>
+        <w:rPr>
+          <w:rFonts w:ascii="Nunito" w:hAnsi="Nunito"/>
+          <w:i/>
+          <w:iCs/>
+          <w:color w:val="FFFFFF"/>
+          <w:spacing w:val="2"/>
+          <w:sz w:val="20"/>
+          <w:szCs w:val="20"/>
+          <w:bdr w:val="none" w:sz="0" w:space="0" w:color="auto" w:frame="1"/>
+          <w:shd w:val="clear" w:color="auto" w:fill="2A2A2C"/>
+        </w:rPr>
+        <w:t>i</w:t>
+      </w:r>
+      <w:r>
+        <w:rPr>
+          <w:rFonts w:ascii="Nunito" w:hAnsi="Nunito"/>
+          <w:i/>
+          <w:iCs/>
+          <w:color w:val="FFFFFF"/>
+          <w:spacing w:val="2"/>
+          <w:sz w:val="27"/>
+          <w:szCs w:val="27"/>
+          <w:bdr w:val="none" w:sz="0" w:space="0" w:color="auto" w:frame="1"/>
+          <w:shd w:val="clear" w:color="auto" w:fill="2A2A2C"/>
+        </w:rPr>
+        <w:t> must wait, since the resources are not available.</w:t>
+      </w:r>
+      <w:r>
+        <w:rPr>
+          <w:rFonts w:ascii="Nunito" w:hAnsi="Nunito"/>
+          <w:i/>
+          <w:iCs/>
+          <w:color w:val="FFFFFF"/>
+          <w:spacing w:val="2"/>
+          <w:sz w:val="27"/>
+          <w:szCs w:val="27"/>
+        </w:rPr>
+        <w:br/>
+      </w:r>
+      <w:r>
+        <w:rPr>
+          <w:rFonts w:ascii="Nunito" w:hAnsi="Nunito"/>
+          <w:i/>
+          <w:iCs/>
+          <w:color w:val="FFFFFF"/>
+          <w:spacing w:val="2"/>
+          <w:sz w:val="27"/>
+          <w:szCs w:val="27"/>
+          <w:bdr w:val="none" w:sz="0" w:space="0" w:color="auto" w:frame="1"/>
+          <w:shd w:val="clear" w:color="auto" w:fill="2A2A2C"/>
+        </w:rPr>
+        <w:t>3) Have the system pretend to have allocated the requested resources to process Pi by modifying the state as </w:t>
+      </w:r>
+      <w:r>
+        <w:rPr>
+          <w:rFonts w:ascii="Nunito" w:hAnsi="Nunito"/>
+          <w:i/>
+          <w:iCs/>
+          <w:color w:val="FFFFFF"/>
+          <w:spacing w:val="2"/>
+          <w:sz w:val="27"/>
+          <w:szCs w:val="27"/>
+        </w:rPr>
+        <w:br/>
+      </w:r>
+      <w:r>
+        <w:rPr>
+          <w:rFonts w:ascii="Nunito" w:hAnsi="Nunito"/>
+          <w:i/>
+          <w:iCs/>
+          <w:color w:val="FFFFFF"/>
+          <w:spacing w:val="2"/>
+          <w:sz w:val="27"/>
+          <w:szCs w:val="27"/>
+          <w:bdr w:val="none" w:sz="0" w:space="0" w:color="auto" w:frame="1"/>
+          <w:shd w:val="clear" w:color="auto" w:fill="2A2A2C"/>
+        </w:rPr>
+        <w:t>follows: </w:t>
+      </w:r>
+      <w:r>
+        <w:rPr>
+          <w:rFonts w:ascii="Nunito" w:hAnsi="Nunito"/>
+          <w:i/>
+          <w:iCs/>
+          <w:color w:val="FFFFFF"/>
+          <w:spacing w:val="2"/>
+          <w:sz w:val="27"/>
+          <w:szCs w:val="27"/>
+        </w:rPr>
+        <w:br/>
+      </w:r>
+      <w:r>
+        <w:rPr>
+          <w:rFonts w:ascii="Nunito" w:hAnsi="Nunito"/>
+          <w:i/>
+          <w:iCs/>
+          <w:color w:val="FFFFFF"/>
+          <w:spacing w:val="2"/>
+          <w:sz w:val="27"/>
+          <w:szCs w:val="27"/>
+          <w:bdr w:val="none" w:sz="0" w:space="0" w:color="auto" w:frame="1"/>
+          <w:shd w:val="clear" w:color="auto" w:fill="2A2A2C"/>
+        </w:rPr>
+        <w:t xml:space="preserve">Available = Available – </w:t>
+      </w:r>
+      <w:proofErr w:type="spellStart"/>
+      <w:r>
+        <w:rPr>
+          <w:rFonts w:ascii="Nunito" w:hAnsi="Nunito"/>
+          <w:i/>
+          <w:iCs/>
+          <w:color w:val="FFFFFF"/>
+          <w:spacing w:val="2"/>
+          <w:sz w:val="27"/>
+          <w:szCs w:val="27"/>
+          <w:bdr w:val="none" w:sz="0" w:space="0" w:color="auto" w:frame="1"/>
+          <w:shd w:val="clear" w:color="auto" w:fill="2A2A2C"/>
+        </w:rPr>
+        <w:t>Requesti</w:t>
+      </w:r>
+      <w:proofErr w:type="spellEnd"/>
+      <w:r>
+        <w:rPr>
+          <w:rFonts w:ascii="Nunito" w:hAnsi="Nunito"/>
+          <w:i/>
+          <w:iCs/>
+          <w:color w:val="FFFFFF"/>
+          <w:spacing w:val="2"/>
+          <w:sz w:val="27"/>
+          <w:szCs w:val="27"/>
+          <w:bdr w:val="none" w:sz="0" w:space="0" w:color="auto" w:frame="1"/>
+          <w:shd w:val="clear" w:color="auto" w:fill="2A2A2C"/>
+        </w:rPr>
+        <w:t> </w:t>
+      </w:r>
+      <w:r>
+        <w:rPr>
+          <w:rFonts w:ascii="Nunito" w:hAnsi="Nunito"/>
+          <w:i/>
+          <w:iCs/>
+          <w:color w:val="FFFFFF"/>
+          <w:spacing w:val="2"/>
+          <w:sz w:val="27"/>
+          <w:szCs w:val="27"/>
+        </w:rPr>
+        <w:br/>
+      </w:r>
+      <w:proofErr w:type="spellStart"/>
+      <w:r>
+        <w:rPr>
+          <w:rFonts w:ascii="Nunito" w:hAnsi="Nunito"/>
+          <w:i/>
+          <w:iCs/>
+          <w:color w:val="FFFFFF"/>
+          <w:spacing w:val="2"/>
+          <w:sz w:val="27"/>
+          <w:szCs w:val="27"/>
+          <w:bdr w:val="none" w:sz="0" w:space="0" w:color="auto" w:frame="1"/>
+          <w:shd w:val="clear" w:color="auto" w:fill="2A2A2C"/>
+        </w:rPr>
+        <w:t>Allocation</w:t>
+      </w:r>
+      <w:r>
+        <w:rPr>
+          <w:rFonts w:ascii="Nunito" w:hAnsi="Nunito"/>
+          <w:i/>
+          <w:iCs/>
+          <w:color w:val="FFFFFF"/>
+          <w:spacing w:val="2"/>
+          <w:sz w:val="20"/>
+          <w:szCs w:val="20"/>
+          <w:bdr w:val="none" w:sz="0" w:space="0" w:color="auto" w:frame="1"/>
+          <w:shd w:val="clear" w:color="auto" w:fill="2A2A2C"/>
+        </w:rPr>
+        <w:t>i</w:t>
+      </w:r>
+      <w:proofErr w:type="spellEnd"/>
+      <w:r>
+        <w:rPr>
+          <w:rFonts w:ascii="Nunito" w:hAnsi="Nunito"/>
+          <w:i/>
+          <w:iCs/>
+          <w:color w:val="FFFFFF"/>
+          <w:spacing w:val="2"/>
+          <w:sz w:val="27"/>
+          <w:szCs w:val="27"/>
+          <w:bdr w:val="none" w:sz="0" w:space="0" w:color="auto" w:frame="1"/>
+          <w:shd w:val="clear" w:color="auto" w:fill="2A2A2C"/>
+        </w:rPr>
+        <w:t xml:space="preserve"> = </w:t>
+      </w:r>
+      <w:proofErr w:type="spellStart"/>
+      <w:r>
+        <w:rPr>
+          <w:rFonts w:ascii="Nunito" w:hAnsi="Nunito"/>
+          <w:i/>
+          <w:iCs/>
+          <w:color w:val="FFFFFF"/>
+          <w:spacing w:val="2"/>
+          <w:sz w:val="27"/>
+          <w:szCs w:val="27"/>
+          <w:bdr w:val="none" w:sz="0" w:space="0" w:color="auto" w:frame="1"/>
+          <w:shd w:val="clear" w:color="auto" w:fill="2A2A2C"/>
+        </w:rPr>
+        <w:t>Allocation</w:t>
+      </w:r>
+      <w:r>
+        <w:rPr>
+          <w:rFonts w:ascii="Nunito" w:hAnsi="Nunito"/>
+          <w:i/>
+          <w:iCs/>
+          <w:color w:val="FFFFFF"/>
+          <w:spacing w:val="2"/>
+          <w:sz w:val="20"/>
+          <w:szCs w:val="20"/>
+          <w:bdr w:val="none" w:sz="0" w:space="0" w:color="auto" w:frame="1"/>
+          <w:shd w:val="clear" w:color="auto" w:fill="2A2A2C"/>
+        </w:rPr>
+        <w:t>i</w:t>
+      </w:r>
+      <w:proofErr w:type="spellEnd"/>
+      <w:r>
+        <w:rPr>
+          <w:rFonts w:ascii="Nunito" w:hAnsi="Nunito"/>
+          <w:i/>
+          <w:iCs/>
+          <w:color w:val="FFFFFF"/>
+          <w:spacing w:val="2"/>
+          <w:sz w:val="27"/>
+          <w:szCs w:val="27"/>
+          <w:bdr w:val="none" w:sz="0" w:space="0" w:color="auto" w:frame="1"/>
+          <w:shd w:val="clear" w:color="auto" w:fill="2A2A2C"/>
+        </w:rPr>
+        <w:t xml:space="preserve"> + </w:t>
+      </w:r>
+      <w:proofErr w:type="spellStart"/>
+      <w:r>
+        <w:rPr>
+          <w:rFonts w:ascii="Nunito" w:hAnsi="Nunito"/>
+          <w:i/>
+          <w:iCs/>
+          <w:color w:val="FFFFFF"/>
+          <w:spacing w:val="2"/>
+          <w:sz w:val="27"/>
+          <w:szCs w:val="27"/>
+          <w:bdr w:val="none" w:sz="0" w:space="0" w:color="auto" w:frame="1"/>
+          <w:shd w:val="clear" w:color="auto" w:fill="2A2A2C"/>
+        </w:rPr>
+        <w:t>Request</w:t>
+      </w:r>
+      <w:r>
+        <w:rPr>
+          <w:rFonts w:ascii="Nunito" w:hAnsi="Nunito"/>
+          <w:i/>
+          <w:iCs/>
+          <w:color w:val="FFFFFF"/>
+          <w:spacing w:val="2"/>
+          <w:sz w:val="20"/>
+          <w:szCs w:val="20"/>
+          <w:bdr w:val="none" w:sz="0" w:space="0" w:color="auto" w:frame="1"/>
+          <w:shd w:val="clear" w:color="auto" w:fill="2A2A2C"/>
+        </w:rPr>
+        <w:t>i</w:t>
+      </w:r>
+      <w:proofErr w:type="spellEnd"/>
+      <w:r>
+        <w:rPr>
+          <w:rFonts w:ascii="Nunito" w:hAnsi="Nunito"/>
+          <w:i/>
+          <w:iCs/>
+          <w:color w:val="FFFFFF"/>
+          <w:spacing w:val="2"/>
+          <w:sz w:val="27"/>
+          <w:szCs w:val="27"/>
+          <w:bdr w:val="none" w:sz="0" w:space="0" w:color="auto" w:frame="1"/>
+          <w:shd w:val="clear" w:color="auto" w:fill="2A2A2C"/>
+        </w:rPr>
+        <w:t> </w:t>
+      </w:r>
+      <w:r>
+        <w:rPr>
+          <w:rFonts w:ascii="Nunito" w:hAnsi="Nunito"/>
+          <w:i/>
+          <w:iCs/>
+          <w:color w:val="FFFFFF"/>
+          <w:spacing w:val="2"/>
+          <w:sz w:val="27"/>
+          <w:szCs w:val="27"/>
+        </w:rPr>
+        <w:br/>
+      </w:r>
+      <w:proofErr w:type="spellStart"/>
+      <w:r>
+        <w:rPr>
+          <w:rFonts w:ascii="Nunito" w:hAnsi="Nunito"/>
+          <w:i/>
+          <w:iCs/>
+          <w:color w:val="FFFFFF"/>
+          <w:spacing w:val="2"/>
+          <w:sz w:val="27"/>
+          <w:szCs w:val="27"/>
+          <w:bdr w:val="none" w:sz="0" w:space="0" w:color="auto" w:frame="1"/>
+          <w:shd w:val="clear" w:color="auto" w:fill="2A2A2C"/>
+        </w:rPr>
+        <w:t>Need</w:t>
+      </w:r>
+      <w:r>
+        <w:rPr>
+          <w:rFonts w:ascii="Nunito" w:hAnsi="Nunito"/>
+          <w:i/>
+          <w:iCs/>
+          <w:color w:val="FFFFFF"/>
+          <w:spacing w:val="2"/>
+          <w:sz w:val="20"/>
+          <w:szCs w:val="20"/>
+          <w:bdr w:val="none" w:sz="0" w:space="0" w:color="auto" w:frame="1"/>
+          <w:shd w:val="clear" w:color="auto" w:fill="2A2A2C"/>
+        </w:rPr>
+        <w:t>i</w:t>
+      </w:r>
+      <w:proofErr w:type="spellEnd"/>
+      <w:r>
+        <w:rPr>
+          <w:rFonts w:ascii="Nunito" w:hAnsi="Nunito"/>
+          <w:i/>
+          <w:iCs/>
+          <w:color w:val="FFFFFF"/>
+          <w:spacing w:val="2"/>
+          <w:sz w:val="27"/>
+          <w:szCs w:val="27"/>
+          <w:bdr w:val="none" w:sz="0" w:space="0" w:color="auto" w:frame="1"/>
+          <w:shd w:val="clear" w:color="auto" w:fill="2A2A2C"/>
+        </w:rPr>
+        <w:t xml:space="preserve"> = </w:t>
+      </w:r>
+      <w:proofErr w:type="spellStart"/>
+      <w:r>
+        <w:rPr>
+          <w:rFonts w:ascii="Nunito" w:hAnsi="Nunito"/>
+          <w:i/>
+          <w:iCs/>
+          <w:color w:val="FFFFFF"/>
+          <w:spacing w:val="2"/>
+          <w:sz w:val="27"/>
+          <w:szCs w:val="27"/>
+          <w:bdr w:val="none" w:sz="0" w:space="0" w:color="auto" w:frame="1"/>
+          <w:shd w:val="clear" w:color="auto" w:fill="2A2A2C"/>
+        </w:rPr>
+        <w:t>Need</w:t>
+      </w:r>
+      <w:r>
+        <w:rPr>
+          <w:rFonts w:ascii="Nunito" w:hAnsi="Nunito"/>
+          <w:i/>
+          <w:iCs/>
+          <w:color w:val="FFFFFF"/>
+          <w:spacing w:val="2"/>
+          <w:sz w:val="20"/>
+          <w:szCs w:val="20"/>
+          <w:bdr w:val="none" w:sz="0" w:space="0" w:color="auto" w:frame="1"/>
+          <w:shd w:val="clear" w:color="auto" w:fill="2A2A2C"/>
+        </w:rPr>
+        <w:t>i</w:t>
+      </w:r>
+      <w:proofErr w:type="spellEnd"/>
+      <w:r>
+        <w:rPr>
+          <w:rFonts w:ascii="Nunito" w:hAnsi="Nunito"/>
+          <w:i/>
+          <w:iCs/>
+          <w:color w:val="FFFFFF"/>
+          <w:spacing w:val="2"/>
+          <w:sz w:val="27"/>
+          <w:szCs w:val="27"/>
+          <w:bdr w:val="none" w:sz="0" w:space="0" w:color="auto" w:frame="1"/>
+          <w:shd w:val="clear" w:color="auto" w:fill="2A2A2C"/>
+        </w:rPr>
+        <w:t xml:space="preserve">– </w:t>
+      </w:r>
+      <w:proofErr w:type="spellStart"/>
+      <w:r>
+        <w:rPr>
+          <w:rFonts w:ascii="Nunito" w:hAnsi="Nunito"/>
+          <w:i/>
+          <w:iCs/>
+          <w:color w:val="FFFFFF"/>
+          <w:spacing w:val="2"/>
+          <w:sz w:val="27"/>
+          <w:szCs w:val="27"/>
+          <w:bdr w:val="none" w:sz="0" w:space="0" w:color="auto" w:frame="1"/>
+          <w:shd w:val="clear" w:color="auto" w:fill="2A2A2C"/>
+        </w:rPr>
+        <w:t>Request</w:t>
+      </w:r>
+      <w:r>
+        <w:rPr>
+          <w:rFonts w:ascii="Nunito" w:hAnsi="Nunito"/>
+          <w:i/>
+          <w:iCs/>
+          <w:color w:val="FFFFFF"/>
+          <w:spacing w:val="2"/>
+          <w:sz w:val="20"/>
+          <w:szCs w:val="20"/>
+          <w:bdr w:val="none" w:sz="0" w:space="0" w:color="auto" w:frame="1"/>
+          <w:shd w:val="clear" w:color="auto" w:fill="2A2A2C"/>
+        </w:rPr>
+        <w:t>i</w:t>
+      </w:r>
+      <w:proofErr w:type="spellEnd"/>
+    </w:p>
+    <w:p>
+      <w:pPr>
+        <w:spacing w:after="0"/>
+        <w:rPr>
+          <w:rFonts w:cstheme="minorHAnsi"/>
+          <w:bCs/>
+          <w:sz w:val="24"/>
+          <w:szCs w:val="24"/>
+        </w:rPr>
+      </w:pPr>
+    </w:p>
+    <w:p>
+      <w:pPr>
+        <w:spacing w:after="0"/>
+        <w:rPr>
+          <w:rFonts w:cstheme="minorHAnsi"/>
+          <w:bCs/>
+          <w:sz w:val="24"/>
+          <w:szCs w:val="24"/>
         </w:rPr>
       </w:pPr>
       <w:r>
@@ -8680,31 +10217,25 @@
           <w:sz w:val="26"/>
           <w:szCs w:val="26"/>
         </w:rPr>
-        <w:t>Safe state</w:t>
-      </w:r>
-      <w:r>
-        <w:rPr>
-          <w:rFonts w:cstheme="minorHAnsi"/>
-          <w:sz w:val="26"/>
-          <w:szCs w:val="26"/>
-        </w:rPr>
-        <w:t>- when system is able to allocate resou</w:t>
-      </w:r>
-      <w:r>
-        <w:rPr>
-          <w:rFonts w:cstheme="minorHAnsi"/>
-          <w:sz w:val="26"/>
-          <w:szCs w:val="26"/>
-        </w:rPr>
-        <w:t>r</w:t>
-      </w:r>
-      <w:r>
-        <w:rPr>
-          <w:rFonts w:cstheme="minorHAnsi"/>
-          <w:sz w:val="26"/>
-          <w:szCs w:val="26"/>
-        </w:rPr>
-        <w:t>ces to the process and still avoid DL.</w:t>
+        <w:t>Virtual memory</w:t>
+      </w:r>
+      <w:r>
+        <w:rPr>
+          <w:rFonts w:cstheme="minorHAnsi"/>
+          <w:bCs/>
+          <w:sz w:val="26"/>
+          <w:szCs w:val="26"/>
+        </w:rPr>
+        <w:t xml:space="preserve">: </w:t>
+      </w:r>
+      <w:r>
+        <w:rPr>
+          <w:rFonts w:cstheme="minorHAnsi"/>
+          <w:bCs/>
+          <w:sz w:val="24"/>
+          <w:szCs w:val="24"/>
+        </w:rPr>
+        <w:t>It is a memory management technique used by operating systems to provide an illusion of a larger and contiguous memory space than physically available in the system's RAM (Random Access Memory). It allows programs to execute as if they have access to a large, contiguous address space, even if the physical RAM is limited.</w:t>
       </w:r>
     </w:p>
     <w:p>
@@ -8713,39 +10244,68 @@
         <w:rPr>
           <w:rFonts w:cstheme="minorHAnsi"/>
           <w:b/>
-          <w:sz w:val="26"/>
-          <w:szCs w:val="26"/>
-        </w:rPr>
-      </w:pPr>
+          <w:sz w:val="24"/>
+          <w:szCs w:val="24"/>
+        </w:rPr>
+      </w:pPr>
+      <w:r>
+        <w:rPr>
+          <w:rFonts w:cstheme="minorHAnsi"/>
+          <w:b/>
+          <w:sz w:val="24"/>
+          <w:szCs w:val="24"/>
+        </w:rPr>
+        <w:t>Memory management unit (MMU):</w:t>
+      </w:r>
     </w:p>
     <w:p>
       <w:pPr>
         <w:spacing w:after="0"/>
         <w:rPr>
           <w:rFonts w:cstheme="minorHAnsi"/>
+          <w:bCs/>
+          <w:sz w:val="24"/>
+          <w:szCs w:val="24"/>
+        </w:rPr>
+      </w:pPr>
+      <w:r>
+        <w:rPr>
+          <w:rFonts w:cstheme="minorHAnsi"/>
+          <w:bCs/>
+          <w:sz w:val="26"/>
+          <w:szCs w:val="26"/>
+        </w:rPr>
+        <w:t xml:space="preserve">It </w:t>
+      </w:r>
+      <w:r>
+        <w:rPr>
+          <w:rFonts w:cstheme="minorHAnsi"/>
+          <w:bCs/>
+          <w:sz w:val="26"/>
+          <w:szCs w:val="26"/>
+        </w:rPr>
+        <w:t>is responsible for converting logical addresses to physical addresses. </w:t>
+      </w:r>
+      <w:r>
+        <w:rPr>
+          <w:rFonts w:cstheme="minorHAnsi"/>
+          <w:bCs/>
+          <w:sz w:val="24"/>
+          <w:szCs w:val="24"/>
+        </w:rPr>
+        <w:t>The physical address refers to the actual address of a frame in which each page will be stored, whereas the logical address refers to the address that is generated by the CPU for each page.</w:t>
+      </w:r>
+    </w:p>
+    <w:p>
+      <w:pPr>
+        <w:spacing w:after="0"/>
+        <w:rPr>
+          <w:rFonts w:cstheme="minorHAnsi"/>
           <w:b/>
           <w:sz w:val="26"/>
           <w:szCs w:val="26"/>
         </w:rPr>
       </w:pPr>
-      <w:r>
-        <w:rPr>
-          <w:rFonts w:cstheme="minorHAnsi"/>
-          <w:b/>
-          <w:sz w:val="26"/>
-          <w:szCs w:val="26"/>
-        </w:rPr>
-        <w:t>Virtual memory</w:t>
-      </w:r>
-      <w:r>
-        <w:rPr>
-          <w:rFonts w:cstheme="minorHAnsi"/>
-          <w:bCs/>
-          <w:sz w:val="26"/>
-          <w:szCs w:val="26"/>
-        </w:rPr>
-        <w:t>: It is a memory management technique used by operating systems to provide an illusion of a larger and contiguous memory space than physically available in the system's RAM (Random Access Memory). It allows programs to execute as if they have access to a large, contiguous address space, even if the physical RAM is limited.</w:t>
-      </w:r>
     </w:p>
     <w:p>
       <w:pPr>
@@ -8807,7 +10367,15 @@
           <w:sz w:val="26"/>
           <w:szCs w:val="26"/>
         </w:rPr>
-        <w:t>An address generated by the CPU.</w:t>
+        <w:t>An address generated by the CPU</w:t>
+      </w:r>
+      <w:r>
+        <w:rPr>
+          <w:rFonts w:cstheme="minorHAnsi"/>
+          <w:sz w:val="26"/>
+          <w:szCs w:val="26"/>
+        </w:rPr>
+        <w:t>.</w:t>
       </w:r>
     </w:p>
     <w:p>
@@ -8881,6 +10449,127 @@
     </w:p>
     <w:p>
       <w:pPr>
+        <w:pStyle w:val="ListParagraph"/>
+        <w:numPr>
+          <w:ilvl w:val="1"/>
+          <w:numId w:val="37"/>
+        </w:numPr>
+        <w:spacing w:after="0"/>
+        <w:rPr>
+          <w:rFonts w:cstheme="minorHAnsi"/>
+          <w:sz w:val="26"/>
+          <w:szCs w:val="26"/>
+        </w:rPr>
+      </w:pPr>
+      <w:r>
+        <w:rPr>
+          <w:rFonts w:cstheme="minorHAnsi"/>
+          <w:sz w:val="26"/>
+          <w:szCs w:val="26"/>
+        </w:rPr>
+        <w:t>There are two elements to the logical address:</w:t>
+      </w:r>
+    </w:p>
+    <w:p>
+      <w:pPr>
+        <w:pStyle w:val="ListParagraph"/>
+        <w:numPr>
+          <w:ilvl w:val="2"/>
+          <w:numId w:val="37"/>
+        </w:numPr>
+        <w:spacing w:after="0"/>
+        <w:rPr>
+          <w:rFonts w:cstheme="minorHAnsi"/>
+          <w:sz w:val="26"/>
+          <w:szCs w:val="26"/>
+        </w:rPr>
+      </w:pPr>
+      <w:r>
+        <w:rPr>
+          <w:rFonts w:cstheme="minorHAnsi"/>
+          <w:sz w:val="26"/>
+          <w:szCs w:val="26"/>
+        </w:rPr>
+        <w:t>Page number</w:t>
+      </w:r>
+    </w:p>
+    <w:p>
+      <w:pPr>
+        <w:pStyle w:val="ListParagraph"/>
+        <w:numPr>
+          <w:ilvl w:val="2"/>
+          <w:numId w:val="37"/>
+        </w:numPr>
+        <w:spacing w:after="0"/>
+        <w:rPr>
+          <w:rFonts w:cstheme="minorHAnsi"/>
+          <w:sz w:val="26"/>
+          <w:szCs w:val="26"/>
+        </w:rPr>
+      </w:pPr>
+      <w:r>
+        <w:rPr>
+          <w:rFonts w:cstheme="minorHAnsi"/>
+          <w:sz w:val="26"/>
+          <w:szCs w:val="26"/>
+        </w:rPr>
+        <w:t>Offset</w:t>
+      </w:r>
+    </w:p>
+    <w:p>
+      <w:pPr>
+        <w:spacing w:after="0"/>
+        <w:rPr>
+          <w:rFonts w:cstheme="minorHAnsi"/>
+          <w:sz w:val="26"/>
+          <w:szCs w:val="26"/>
+        </w:rPr>
+      </w:pPr>
+      <w:r>
+        <w:rPr>
+          <w:rFonts w:cstheme="minorHAnsi"/>
+          <w:sz w:val="26"/>
+          <w:szCs w:val="26"/>
+        </w:rPr>
+        <w:t>Example:</w:t>
+      </w:r>
+    </w:p>
+    <w:p>
+      <w:pPr>
+        <w:spacing w:after="0"/>
+        <w:rPr>
+          <w:rFonts w:cstheme="minorHAnsi"/>
+          <w:sz w:val="26"/>
+          <w:szCs w:val="26"/>
+        </w:rPr>
+      </w:pPr>
+      <w:r>
+        <w:rPr>
+          <w:rFonts w:cstheme="minorHAnsi"/>
+          <w:sz w:val="26"/>
+          <w:szCs w:val="26"/>
+        </w:rPr>
+        <w:t>Let’s say the CPU requests the 10th word of the 4th page of process P3</w:t>
+      </w:r>
+      <w:r>
+        <w:rPr>
+          <w:rFonts w:cstheme="minorHAnsi"/>
+          <w:sz w:val="26"/>
+          <w:szCs w:val="26"/>
+        </w:rPr>
+        <w:t xml:space="preserve">. </w:t>
+      </w:r>
+      <w:r>
+        <w:rPr>
+          <w:rFonts w:cstheme="minorHAnsi"/>
+          <w:sz w:val="26"/>
+          <w:szCs w:val="26"/>
+        </w:rPr>
+        <w:t>Because page number 4 of process P1 is stored at frame number 9, the physical address will be returned as the 10th word of the 9th frame.</w:t>
+      </w:r>
+    </w:p>
+    <w:p>
+      <w:pPr>
         <w:spacing w:after="0"/>
         <w:rPr>
           <w:rFonts w:cstheme="minorHAnsi"/>
@@ -8919,7 +10608,23 @@
           <w:sz w:val="26"/>
           <w:szCs w:val="26"/>
         </w:rPr>
-        <w:t xml:space="preserve">Address loaded into memory address register of physical memory. </w:t>
+        <w:t xml:space="preserve">Address </w:t>
+      </w:r>
+      <w:r>
+        <w:rPr>
+          <w:rFonts w:cstheme="minorHAnsi"/>
+          <w:sz w:val="26"/>
+          <w:szCs w:val="26"/>
+        </w:rPr>
+        <w:t>of the frames in main memory (RAM), where pages are stored</w:t>
+      </w:r>
+      <w:r>
+        <w:rPr>
+          <w:rFonts w:cstheme="minorHAnsi"/>
+          <w:sz w:val="26"/>
+          <w:szCs w:val="26"/>
+        </w:rPr>
+        <w:t xml:space="preserve">. </w:t>
       </w:r>
     </w:p>
     <w:p>
@@ -8942,6 +10647,7 @@
           <w:sz w:val="26"/>
           <w:szCs w:val="26"/>
         </w:rPr>
+        <w:lastRenderedPageBreak/>
         <w:t>Physical address is only accessible through logical address.</w:t>
       </w:r>
     </w:p>
@@ -8986,11 +10692,6 @@
     </w:p>
     <w:p>
       <w:pPr>
-        <w:pStyle w:val="ListParagraph"/>
-        <w:numPr>
-          <w:ilvl w:val="0"/>
-          <w:numId w:val="38"/>
-        </w:numPr>
         <w:spacing w:after="0"/>
         <w:rPr>
           <w:rFonts w:cstheme="minorHAnsi"/>
@@ -8998,46 +10699,6 @@
           <w:szCs w:val="26"/>
         </w:rPr>
       </w:pPr>
-      <w:r>
-        <w:rPr>
-          <w:rFonts w:cstheme="minorHAnsi"/>
-          <w:sz w:val="26"/>
-          <w:szCs w:val="26"/>
-        </w:rPr>
-        <w:t>Memory management unit maps phy</w:t>
-      </w:r>
-      <w:r>
-        <w:rPr>
-          <w:rFonts w:cstheme="minorHAnsi"/>
-          <w:sz w:val="26"/>
-          <w:szCs w:val="26"/>
-        </w:rPr>
-        <w:t>sical</w:t>
-      </w:r>
-      <w:r>
-        <w:rPr>
-          <w:rFonts w:cstheme="minorHAnsi"/>
-          <w:sz w:val="26"/>
-          <w:szCs w:val="26"/>
-        </w:rPr>
-        <w:t xml:space="preserve"> to logical addr</w:t>
-      </w:r>
-      <w:r>
-        <w:rPr>
-          <w:rFonts w:cstheme="minorHAnsi"/>
-          <w:sz w:val="26"/>
-          <w:szCs w:val="26"/>
-        </w:rPr>
-        <w:t>ess</w:t>
-      </w:r>
-      <w:r>
-        <w:rPr>
-          <w:rFonts w:cstheme="minorHAnsi"/>
-          <w:sz w:val="26"/>
-          <w:szCs w:val="26"/>
-        </w:rPr>
-        <w:t>.</w:t>
-      </w:r>
     </w:p>
     <w:p>
       <w:pPr>
@@ -9045,7 +10706,7 @@
         <w:rPr>
           <w:rFonts w:cstheme="minorHAnsi"/>
           <w:b/>
-          <w:sz w:val="28"/>
+          <w:sz w:val="30"/>
           <w:szCs w:val="26"/>
         </w:rPr>
       </w:pPr>
@@ -9053,257 +10714,10 @@
         <w:rPr>
           <w:rFonts w:cstheme="minorHAnsi"/>
           <w:b/>
-          <w:sz w:val="28"/>
-          <w:szCs w:val="26"/>
-        </w:rPr>
-        <w:t>How OS</w:t>
-      </w:r>
-      <w:r>
-        <w:rPr>
-          <w:rFonts w:cstheme="minorHAnsi"/>
-          <w:b/>
-          <w:sz w:val="28"/>
-          <w:szCs w:val="26"/>
-        </w:rPr>
-        <w:t xml:space="preserve"> manages free space:</w:t>
-      </w:r>
-    </w:p>
-    <w:p>
-      <w:pPr>
-        <w:spacing w:after="0"/>
-        <w:rPr>
-          <w:rFonts w:cstheme="minorHAnsi"/>
-          <w:b/>
-          <w:sz w:val="26"/>
-          <w:szCs w:val="26"/>
-        </w:rPr>
-      </w:pPr>
-      <w:r>
-        <w:rPr>
-          <w:rFonts w:cstheme="minorHAnsi"/>
-          <w:b/>
-          <w:sz w:val="26"/>
-          <w:szCs w:val="26"/>
-        </w:rPr>
-        <w:t>Defragmentation/Compaction</w:t>
-      </w:r>
-    </w:p>
-    <w:p>
-      <w:pPr>
-        <w:pStyle w:val="ListParagraph"/>
-        <w:numPr>
-          <w:ilvl w:val="1"/>
-          <w:numId w:val="40"/>
-        </w:numPr>
-        <w:spacing w:after="0"/>
-        <w:rPr>
-          <w:rFonts w:cstheme="minorHAnsi"/>
-          <w:sz w:val="26"/>
-          <w:szCs w:val="26"/>
-        </w:rPr>
-      </w:pPr>
-      <w:r>
-        <w:rPr>
-          <w:rFonts w:cstheme="minorHAnsi"/>
-          <w:sz w:val="26"/>
-          <w:szCs w:val="26"/>
-        </w:rPr>
-        <w:lastRenderedPageBreak/>
-        <w:t>Dynamic partitioning suff</w:t>
-      </w:r>
-      <w:r>
-        <w:rPr>
-          <w:rFonts w:cstheme="minorHAnsi"/>
-          <w:sz w:val="26"/>
-          <w:szCs w:val="26"/>
-        </w:rPr>
-        <w:t>ers from external fragmentation- free spaces get divided into small-small separate parts.</w:t>
-      </w:r>
-    </w:p>
-    <w:p>
-      <w:pPr>
-        <w:pStyle w:val="ListParagraph"/>
-        <w:numPr>
-          <w:ilvl w:val="1"/>
-          <w:numId w:val="40"/>
-        </w:numPr>
-        <w:spacing w:after="0"/>
-        <w:rPr>
-          <w:rFonts w:cstheme="minorHAnsi"/>
-          <w:sz w:val="26"/>
-          <w:szCs w:val="26"/>
-        </w:rPr>
-      </w:pPr>
-      <w:r>
-        <w:rPr>
-          <w:rFonts w:cstheme="minorHAnsi"/>
-          <w:sz w:val="26"/>
-          <w:szCs w:val="26"/>
-        </w:rPr>
-        <w:t xml:space="preserve">All the free partitions are made contiguous, and all the loaded </w:t>
-      </w:r>
-      <w:r>
-        <w:rPr>
-          <w:rFonts w:cstheme="minorHAnsi"/>
-          <w:sz w:val="26"/>
-          <w:szCs w:val="26"/>
-        </w:rPr>
-        <w:t>partitions are brought together- called compaction</w:t>
-      </w:r>
-    </w:p>
-    <w:p>
-      <w:pPr>
-        <w:pStyle w:val="ListParagraph"/>
-        <w:numPr>
-          <w:ilvl w:val="1"/>
-          <w:numId w:val="40"/>
-        </w:numPr>
-        <w:spacing w:after="0"/>
-        <w:rPr>
-          <w:rFonts w:cstheme="minorHAnsi"/>
-          <w:sz w:val="26"/>
-          <w:szCs w:val="26"/>
-        </w:rPr>
-      </w:pPr>
-      <w:r>
-        <w:rPr>
-          <w:rFonts w:cstheme="minorHAnsi"/>
-          <w:sz w:val="26"/>
-          <w:szCs w:val="26"/>
-        </w:rPr>
-        <w:t>By applying this technique, we can store the bigger processes in the memory. The free partitions</w:t>
-      </w:r>
-      <w:r>
-        <w:rPr>
-          <w:rFonts w:cstheme="minorHAnsi"/>
-          <w:sz w:val="26"/>
-          <w:szCs w:val="26"/>
-        </w:rPr>
-        <w:t xml:space="preserve"> </w:t>
-      </w:r>
-      <w:r>
-        <w:rPr>
-          <w:rFonts w:cstheme="minorHAnsi"/>
-          <w:sz w:val="26"/>
-          <w:szCs w:val="26"/>
-        </w:rPr>
-        <w:t>are merged which can now be allocated according to the needs of new processes. This technique is</w:t>
-      </w:r>
-      <w:r>
-        <w:rPr>
-          <w:rFonts w:cstheme="minorHAnsi"/>
-          <w:sz w:val="26"/>
-          <w:szCs w:val="26"/>
-        </w:rPr>
-        <w:t xml:space="preserve"> </w:t>
-      </w:r>
-      <w:r>
-        <w:rPr>
-          <w:rFonts w:cstheme="minorHAnsi"/>
-          <w:sz w:val="26"/>
-          <w:szCs w:val="26"/>
-        </w:rPr>
-        <w:t>also called defragmentation.</w:t>
-      </w:r>
-    </w:p>
-    <w:p>
-      <w:pPr>
-        <w:pStyle w:val="ListParagraph"/>
-        <w:numPr>
-          <w:ilvl w:val="1"/>
-          <w:numId w:val="40"/>
-        </w:numPr>
-        <w:spacing w:after="0"/>
-        <w:rPr>
-          <w:rFonts w:cstheme="minorHAnsi"/>
-          <w:sz w:val="26"/>
-          <w:szCs w:val="26"/>
-        </w:rPr>
-      </w:pPr>
-      <w:r>
-        <w:rPr>
-          <w:rFonts w:cstheme="minorHAnsi"/>
-          <w:sz w:val="26"/>
-          <w:szCs w:val="26"/>
-        </w:rPr>
-        <w:t>The efficiency of the system is decreased in the case of compaction since all the free spaces will be</w:t>
-      </w:r>
-      <w:r>
-        <w:rPr>
-          <w:rFonts w:cstheme="minorHAnsi"/>
-          <w:sz w:val="26"/>
-          <w:szCs w:val="26"/>
-        </w:rPr>
-        <w:t xml:space="preserve"> </w:t>
-      </w:r>
-      <w:r>
-        <w:rPr>
-          <w:rFonts w:cstheme="minorHAnsi"/>
-          <w:sz w:val="26"/>
-          <w:szCs w:val="26"/>
-        </w:rPr>
-        <w:t>transferred from several places to a single place.</w:t>
-      </w:r>
-    </w:p>
-    <w:p>
-      <w:pPr>
-        <w:spacing w:after="0"/>
-        <w:rPr>
-          <w:rFonts w:cstheme="minorHAnsi"/>
-          <w:sz w:val="26"/>
-          <w:szCs w:val="26"/>
-        </w:rPr>
-      </w:pPr>
-      <w:r>
-        <w:rPr>
-          <w:rFonts w:cstheme="minorHAnsi"/>
-          <w:sz w:val="26"/>
-          <w:szCs w:val="26"/>
-        </w:rPr>
-        <w:t>How free space is stored/represented in OS?</w:t>
-      </w:r>
-    </w:p>
-    <w:p>
-      <w:pPr>
-        <w:pStyle w:val="ListParagraph"/>
-        <w:numPr>
-          <w:ilvl w:val="1"/>
-          <w:numId w:val="41"/>
-        </w:numPr>
-        <w:spacing w:after="0"/>
-        <w:rPr>
-          <w:rFonts w:cstheme="minorHAnsi"/>
-          <w:sz w:val="26"/>
-          <w:szCs w:val="26"/>
-        </w:rPr>
-      </w:pPr>
-      <w:r>
-        <w:rPr>
-          <w:rFonts w:cstheme="minorHAnsi"/>
-          <w:sz w:val="26"/>
-          <w:szCs w:val="26"/>
-        </w:rPr>
-        <w:t>Free fragments of memory are represented as linked list.</w:t>
-      </w:r>
-    </w:p>
-    <w:p>
-      <w:pPr>
-        <w:spacing w:after="0"/>
-        <w:rPr>
-          <w:rFonts w:cstheme="minorHAnsi"/>
-          <w:b/>
-          <w:sz w:val="26"/>
-          <w:szCs w:val="26"/>
-        </w:rPr>
-      </w:pPr>
-      <w:r>
-        <w:rPr>
-          <w:rFonts w:cstheme="minorHAnsi"/>
-          <w:b/>
-          <w:sz w:val="26"/>
-          <w:szCs w:val="26"/>
-        </w:rPr>
-        <w:t>Various ways of finding empty blocks of memory and assigning them to processes:</w:t>
+          <w:sz w:val="30"/>
+          <w:szCs w:val="26"/>
+        </w:rPr>
+        <w:t xml:space="preserve">Paging </w:t>
       </w:r>
     </w:p>
     <w:p>
@@ -9326,53 +10740,7 @@
           <w:sz w:val="26"/>
           <w:szCs w:val="26"/>
         </w:rPr>
-        <w:t>First fit</w:t>
-      </w:r>
-    </w:p>
-    <w:p>
-      <w:pPr>
-        <w:pStyle w:val="ListParagraph"/>
-        <w:numPr>
-          <w:ilvl w:val="0"/>
-          <w:numId w:val="43"/>
-        </w:numPr>
-        <w:spacing w:after="0"/>
-        <w:rPr>
-          <w:rFonts w:cstheme="minorHAnsi"/>
-          <w:sz w:val="26"/>
-          <w:szCs w:val="26"/>
-        </w:rPr>
-      </w:pPr>
-      <w:r>
-        <w:rPr>
-          <w:rFonts w:cstheme="minorHAnsi"/>
-          <w:sz w:val="26"/>
-          <w:szCs w:val="26"/>
-        </w:rPr>
-        <w:t xml:space="preserve">Allocate first big enough free block </w:t>
-      </w:r>
-    </w:p>
-    <w:p>
-      <w:pPr>
-        <w:pStyle w:val="ListParagraph"/>
-        <w:numPr>
-          <w:ilvl w:val="0"/>
-          <w:numId w:val="43"/>
-        </w:numPr>
-        <w:spacing w:after="0"/>
-        <w:rPr>
-          <w:rFonts w:cstheme="minorHAnsi"/>
-          <w:sz w:val="26"/>
-          <w:szCs w:val="26"/>
-        </w:rPr>
-      </w:pPr>
-      <w:r>
-        <w:rPr>
-          <w:rFonts w:cstheme="minorHAnsi"/>
-          <w:sz w:val="26"/>
-          <w:szCs w:val="26"/>
-        </w:rPr>
-        <w:t>Easy and less complicated and faster</w:t>
+        <w:t>Paging is a memory-management scheme that permits the physical address space of a process to be non-contiguous.</w:t>
       </w:r>
     </w:p>
     <w:p>
@@ -9395,53 +10763,91 @@
           <w:sz w:val="26"/>
           <w:szCs w:val="26"/>
         </w:rPr>
-        <w:t>Next fit</w:t>
-      </w:r>
-    </w:p>
-    <w:p>
-      <w:pPr>
-        <w:pStyle w:val="ListParagraph"/>
-        <w:numPr>
-          <w:ilvl w:val="0"/>
-          <w:numId w:val="44"/>
-        </w:numPr>
-        <w:spacing w:after="0"/>
-        <w:rPr>
-          <w:rFonts w:cstheme="minorHAnsi"/>
-          <w:sz w:val="26"/>
-          <w:szCs w:val="26"/>
-        </w:rPr>
-      </w:pPr>
-      <w:r>
-        <w:rPr>
-          <w:rFonts w:cstheme="minorHAnsi"/>
-          <w:sz w:val="26"/>
-          <w:szCs w:val="26"/>
-        </w:rPr>
-        <w:t>Same as first fit but starts search from where the last block was allocated.</w:t>
-      </w:r>
-    </w:p>
-    <w:p>
-      <w:pPr>
-        <w:pStyle w:val="ListParagraph"/>
-        <w:numPr>
-          <w:ilvl w:val="0"/>
-          <w:numId w:val="44"/>
-        </w:numPr>
-        <w:spacing w:after="0"/>
-        <w:rPr>
-          <w:rFonts w:cstheme="minorHAnsi"/>
-          <w:sz w:val="26"/>
-          <w:szCs w:val="26"/>
-        </w:rPr>
-      </w:pPr>
-      <w:r>
-        <w:rPr>
-          <w:rFonts w:cstheme="minorHAnsi"/>
-          <w:sz w:val="26"/>
-          <w:szCs w:val="26"/>
-        </w:rPr>
-        <w:t>Fast and less complicated</w:t>
+        <w:t xml:space="preserve">Idea is to divide the physical memory into </w:t>
+      </w:r>
+      <w:r>
+        <w:rPr>
+          <w:rFonts w:cstheme="minorHAnsi"/>
+          <w:b/>
+          <w:sz w:val="26"/>
+          <w:szCs w:val="26"/>
+        </w:rPr>
+        <w:t>fixed-sized</w:t>
+      </w:r>
+      <w:r>
+        <w:rPr>
+          <w:rFonts w:cstheme="minorHAnsi"/>
+          <w:sz w:val="26"/>
+          <w:szCs w:val="26"/>
+        </w:rPr>
+        <w:t xml:space="preserve"> blocks called </w:t>
+      </w:r>
+      <w:r>
+        <w:rPr>
+          <w:rFonts w:cstheme="minorHAnsi"/>
+          <w:b/>
+          <w:sz w:val="26"/>
+          <w:szCs w:val="26"/>
+        </w:rPr>
+        <w:t>Frames</w:t>
+      </w:r>
+      <w:r>
+        <w:rPr>
+          <w:rFonts w:cstheme="minorHAnsi"/>
+          <w:sz w:val="26"/>
+          <w:szCs w:val="26"/>
+        </w:rPr>
+        <w:t>. Also divide the logical address</w:t>
+      </w:r>
+      <w:r>
+        <w:rPr>
+          <w:rFonts w:cstheme="minorHAnsi"/>
+          <w:sz w:val="26"/>
+          <w:szCs w:val="26"/>
+        </w:rPr>
+        <w:t>/secondary storage</w:t>
+      </w:r>
+      <w:r>
+        <w:rPr>
+          <w:rFonts w:cstheme="minorHAnsi"/>
+          <w:sz w:val="26"/>
+          <w:szCs w:val="26"/>
+        </w:rPr>
+        <w:t xml:space="preserve"> of all processes into </w:t>
+      </w:r>
+      <w:r>
+        <w:rPr>
+          <w:rFonts w:cstheme="minorHAnsi"/>
+          <w:b/>
+          <w:sz w:val="26"/>
+          <w:szCs w:val="26"/>
+        </w:rPr>
+        <w:t xml:space="preserve">fixed size </w:t>
+      </w:r>
+      <w:r>
+        <w:rPr>
+          <w:rFonts w:cstheme="minorHAnsi"/>
+          <w:sz w:val="26"/>
+          <w:szCs w:val="26"/>
+        </w:rPr>
+        <w:t>called</w:t>
+      </w:r>
+      <w:r>
+        <w:rPr>
+          <w:rFonts w:cstheme="minorHAnsi"/>
+          <w:b/>
+          <w:sz w:val="26"/>
+          <w:szCs w:val="26"/>
+        </w:rPr>
+        <w:t xml:space="preserve"> pages</w:t>
+      </w:r>
+      <w:r>
+        <w:rPr>
+          <w:rFonts w:cstheme="minorHAnsi"/>
+          <w:sz w:val="26"/>
+          <w:szCs w:val="26"/>
+        </w:rPr>
+        <w:t>.</w:t>
       </w:r>
     </w:p>
     <w:p>
@@ -9464,115 +10870,7 @@
           <w:sz w:val="26"/>
           <w:szCs w:val="26"/>
         </w:rPr>
-        <w:t>Best fit</w:t>
-      </w:r>
-    </w:p>
-    <w:p>
-      <w:pPr>
-        <w:pStyle w:val="ListParagraph"/>
-        <w:numPr>
-          <w:ilvl w:val="0"/>
-          <w:numId w:val="45"/>
-        </w:numPr>
-        <w:spacing w:after="0"/>
-        <w:rPr>
-          <w:rFonts w:cstheme="minorHAnsi"/>
-          <w:sz w:val="26"/>
-          <w:szCs w:val="26"/>
-        </w:rPr>
-      </w:pPr>
-      <w:r>
-        <w:rPr>
-          <w:rFonts w:cstheme="minorHAnsi"/>
-          <w:sz w:val="26"/>
-          <w:szCs w:val="26"/>
-        </w:rPr>
-        <w:t>Allocates the smallest big enough block</w:t>
-      </w:r>
-    </w:p>
-    <w:p>
-      <w:pPr>
-        <w:pStyle w:val="ListParagraph"/>
-        <w:numPr>
-          <w:ilvl w:val="0"/>
-          <w:numId w:val="45"/>
-        </w:numPr>
-        <w:spacing w:after="0"/>
-        <w:rPr>
-          <w:rFonts w:cstheme="minorHAnsi"/>
-          <w:sz w:val="26"/>
-          <w:szCs w:val="26"/>
-        </w:rPr>
-      </w:pPr>
-      <w:r>
-        <w:rPr>
-          <w:rFonts w:cstheme="minorHAnsi"/>
-          <w:sz w:val="26"/>
-          <w:szCs w:val="26"/>
-        </w:rPr>
-        <w:t>Slow since it iterates all</w:t>
-      </w:r>
-    </w:p>
-    <w:p>
-      <w:pPr>
-        <w:pStyle w:val="ListParagraph"/>
-        <w:numPr>
-          <w:ilvl w:val="0"/>
-          <w:numId w:val="45"/>
-        </w:numPr>
-        <w:spacing w:after="0"/>
-        <w:rPr>
-          <w:rFonts w:cstheme="minorHAnsi"/>
-          <w:sz w:val="26"/>
-          <w:szCs w:val="26"/>
-        </w:rPr>
-      </w:pPr>
-      <w:r>
-        <w:rPr>
-          <w:rFonts w:cstheme="minorHAnsi"/>
-          <w:sz w:val="26"/>
-          <w:szCs w:val="26"/>
-        </w:rPr>
-        <w:t>Can create many external fragmentation</w:t>
-      </w:r>
-    </w:p>
-    <w:p>
-      <w:pPr>
-        <w:pStyle w:val="ListParagraph"/>
-        <w:numPr>
-          <w:ilvl w:val="0"/>
-          <w:numId w:val="45"/>
-        </w:numPr>
-        <w:spacing w:after="0"/>
-        <w:rPr>
-          <w:rFonts w:cstheme="minorHAnsi"/>
-          <w:sz w:val="26"/>
-          <w:szCs w:val="26"/>
-        </w:rPr>
-      </w:pPr>
-      <w:r>
-        <w:rPr>
-          <w:rFonts w:cstheme="minorHAnsi"/>
-          <w:sz w:val="26"/>
-          <w:szCs w:val="26"/>
-        </w:rPr>
-        <w:t xml:space="preserve">Has </w:t>
-      </w:r>
-      <w:r>
-        <w:rPr>
-          <w:rFonts w:cstheme="minorHAnsi"/>
-          <w:sz w:val="26"/>
-          <w:szCs w:val="26"/>
-        </w:rPr>
-        <w:t>less internal fragmentat</w:t>
-      </w:r>
-      <w:r>
-        <w:rPr>
-          <w:rFonts w:cstheme="minorHAnsi"/>
-          <w:sz w:val="26"/>
-          <w:szCs w:val="26"/>
-        </w:rPr>
-        <w:t>ion</w:t>
+        <w:t>Page size is usually determined by the processor architecture.</w:t>
       </w:r>
     </w:p>
     <w:p>
@@ -9595,16 +10893,12 @@
           <w:sz w:val="26"/>
           <w:szCs w:val="26"/>
         </w:rPr>
-        <w:t>Worst fit</w:t>
-      </w:r>
-    </w:p>
-    <w:p>
-      <w:pPr>
-        <w:pStyle w:val="ListParagraph"/>
-        <w:numPr>
-          <w:ilvl w:val="0"/>
-          <w:numId w:val="46"/>
-        </w:numPr>
+        <w:t>Page Table- Data structure stores which page is mapped to which frame.</w:t>
+      </w:r>
+    </w:p>
+    <w:p>
+      <w:pPr>
+        <w:pStyle w:val="ListParagraph"/>
         <w:spacing w:after="0"/>
         <w:rPr>
           <w:rFonts w:cstheme="minorHAnsi"/>
@@ -9614,291 +10908,13 @@
       </w:pPr>
       <w:r>
         <w:rPr>
-          <w:rFonts w:cstheme="minorHAnsi"/>
-          <w:sz w:val="26"/>
-          <w:szCs w:val="26"/>
-        </w:rPr>
-        <w:t>Finds largest big enough block to allocate</w:t>
-      </w:r>
-    </w:p>
-    <w:p>
-      <w:pPr>
-        <w:pStyle w:val="ListParagraph"/>
-        <w:numPr>
-          <w:ilvl w:val="0"/>
-          <w:numId w:val="46"/>
-        </w:numPr>
-        <w:spacing w:after="0"/>
-        <w:rPr>
-          <w:rFonts w:cstheme="minorHAnsi"/>
-          <w:sz w:val="26"/>
-          <w:szCs w:val="26"/>
-        </w:rPr>
-      </w:pPr>
-      <w:r>
-        <w:rPr>
-          <w:rFonts w:cstheme="minorHAnsi"/>
-          <w:sz w:val="26"/>
-          <w:szCs w:val="26"/>
-        </w:rPr>
-        <w:t>Less external frag.</w:t>
-      </w:r>
-    </w:p>
-    <w:p>
-      <w:pPr>
-        <w:pStyle w:val="ListParagraph"/>
-        <w:numPr>
-          <w:ilvl w:val="0"/>
-          <w:numId w:val="46"/>
-        </w:numPr>
-        <w:spacing w:after="0"/>
-        <w:rPr>
-          <w:rFonts w:cstheme="minorHAnsi"/>
-          <w:sz w:val="26"/>
-          <w:szCs w:val="26"/>
-        </w:rPr>
-      </w:pPr>
-      <w:r>
-        <w:rPr>
-          <w:rFonts w:cstheme="minorHAnsi"/>
-          <w:sz w:val="26"/>
-          <w:szCs w:val="26"/>
-        </w:rPr>
-        <w:t>More internal frag.</w:t>
-      </w:r>
-    </w:p>
-    <w:p>
-      <w:pPr>
-        <w:spacing w:after="0"/>
-        <w:rPr>
-          <w:rFonts w:cstheme="minorHAnsi"/>
-          <w:b/>
-          <w:sz w:val="30"/>
-          <w:szCs w:val="26"/>
-        </w:rPr>
-      </w:pPr>
-      <w:r>
-        <w:rPr>
-          <w:rFonts w:cstheme="minorHAnsi"/>
-          <w:b/>
-          <w:sz w:val="30"/>
-          <w:szCs w:val="26"/>
-        </w:rPr>
-        <w:t xml:space="preserve">Paging </w:t>
-      </w:r>
-    </w:p>
-    <w:p>
-      <w:pPr>
-        <w:pStyle w:val="ListParagraph"/>
-        <w:numPr>
-          <w:ilvl w:val="0"/>
-          <w:numId w:val="42"/>
-        </w:numPr>
-        <w:spacing w:after="0"/>
-        <w:rPr>
-          <w:rFonts w:cstheme="minorHAnsi"/>
-          <w:sz w:val="26"/>
-          <w:szCs w:val="26"/>
-        </w:rPr>
-      </w:pPr>
-      <w:r>
-        <w:rPr>
-          <w:rFonts w:cstheme="minorHAnsi"/>
-          <w:sz w:val="26"/>
-          <w:szCs w:val="26"/>
-        </w:rPr>
-        <w:t>Paging is a memory-management scheme that permits the physical addre</w:t>
-      </w:r>
-      <w:r>
-        <w:rPr>
-          <w:rFonts w:cstheme="minorHAnsi"/>
-          <w:sz w:val="26"/>
-          <w:szCs w:val="26"/>
-        </w:rPr>
-        <w:t>ss space of a process to be non-</w:t>
-      </w:r>
-      <w:r>
-        <w:rPr>
-          <w:rFonts w:cstheme="minorHAnsi"/>
-          <w:sz w:val="26"/>
-          <w:szCs w:val="26"/>
-        </w:rPr>
-        <w:t>contiguous.</w:t>
-      </w:r>
-    </w:p>
-    <w:p>
-      <w:pPr>
-        <w:pStyle w:val="ListParagraph"/>
-        <w:numPr>
-          <w:ilvl w:val="0"/>
-          <w:numId w:val="42"/>
-        </w:numPr>
-        <w:spacing w:after="0"/>
-        <w:rPr>
-          <w:rFonts w:cstheme="minorHAnsi"/>
-          <w:sz w:val="26"/>
-          <w:szCs w:val="26"/>
-        </w:rPr>
-      </w:pPr>
-      <w:r>
-        <w:rPr>
-          <w:rFonts w:cstheme="minorHAnsi"/>
-          <w:sz w:val="26"/>
-          <w:szCs w:val="26"/>
-        </w:rPr>
-        <w:t xml:space="preserve">Idea is to divide the physical memory into </w:t>
-      </w:r>
-      <w:r>
-        <w:rPr>
-          <w:rFonts w:cstheme="minorHAnsi"/>
-          <w:b/>
-          <w:sz w:val="26"/>
-          <w:szCs w:val="26"/>
-        </w:rPr>
-        <w:t>fixed-sized</w:t>
-      </w:r>
-      <w:r>
-        <w:rPr>
-          <w:rFonts w:cstheme="minorHAnsi"/>
-          <w:sz w:val="26"/>
-          <w:szCs w:val="26"/>
-        </w:rPr>
-        <w:t xml:space="preserve"> blocks called </w:t>
-      </w:r>
-      <w:r>
-        <w:rPr>
-          <w:rFonts w:cstheme="minorHAnsi"/>
-          <w:b/>
-          <w:sz w:val="26"/>
-          <w:szCs w:val="26"/>
-        </w:rPr>
-        <w:t>Frames</w:t>
-      </w:r>
-      <w:r>
-        <w:rPr>
-          <w:rFonts w:cstheme="minorHAnsi"/>
-          <w:sz w:val="26"/>
-          <w:szCs w:val="26"/>
-        </w:rPr>
-        <w:t>. Also divide the logical addr</w:t>
-      </w:r>
-      <w:r>
-        <w:rPr>
-          <w:rFonts w:cstheme="minorHAnsi"/>
-          <w:sz w:val="26"/>
-          <w:szCs w:val="26"/>
-        </w:rPr>
-        <w:t>ess</w:t>
-      </w:r>
-      <w:r>
-        <w:rPr>
-          <w:rFonts w:cstheme="minorHAnsi"/>
-          <w:sz w:val="26"/>
-          <w:szCs w:val="26"/>
-        </w:rPr>
-        <w:t xml:space="preserve"> of all processes into </w:t>
-      </w:r>
-      <w:r>
-        <w:rPr>
-          <w:rFonts w:cstheme="minorHAnsi"/>
-          <w:b/>
-          <w:sz w:val="26"/>
-          <w:szCs w:val="26"/>
-        </w:rPr>
-        <w:t xml:space="preserve">fixed size </w:t>
-      </w:r>
-      <w:r>
-        <w:rPr>
-          <w:rFonts w:cstheme="minorHAnsi"/>
-          <w:sz w:val="26"/>
-          <w:szCs w:val="26"/>
-        </w:rPr>
-        <w:t>called</w:t>
-      </w:r>
-      <w:r>
-        <w:rPr>
-          <w:rFonts w:cstheme="minorHAnsi"/>
-          <w:b/>
-          <w:sz w:val="26"/>
-          <w:szCs w:val="26"/>
-        </w:rPr>
-        <w:t xml:space="preserve"> pages</w:t>
-      </w:r>
-      <w:r>
-        <w:rPr>
-          <w:rFonts w:cstheme="minorHAnsi"/>
-          <w:sz w:val="26"/>
-          <w:szCs w:val="26"/>
-        </w:rPr>
-        <w:t>.</w:t>
-      </w:r>
-    </w:p>
-    <w:p>
-      <w:pPr>
-        <w:pStyle w:val="ListParagraph"/>
-        <w:numPr>
-          <w:ilvl w:val="0"/>
-          <w:numId w:val="42"/>
-        </w:numPr>
-        <w:spacing w:after="0"/>
-        <w:rPr>
-          <w:rFonts w:cstheme="minorHAnsi"/>
-          <w:sz w:val="26"/>
-          <w:szCs w:val="26"/>
-        </w:rPr>
-      </w:pPr>
-      <w:r>
-        <w:rPr>
-          <w:rFonts w:cstheme="minorHAnsi"/>
-          <w:sz w:val="26"/>
-          <w:szCs w:val="26"/>
-        </w:rPr>
-        <w:t>Page size is usually determined by the processor architecture.</w:t>
-      </w:r>
-    </w:p>
-    <w:p>
-      <w:pPr>
-        <w:pStyle w:val="ListParagraph"/>
-        <w:numPr>
-          <w:ilvl w:val="0"/>
-          <w:numId w:val="42"/>
-        </w:numPr>
-        <w:spacing w:after="0"/>
-        <w:rPr>
-          <w:rFonts w:cstheme="minorHAnsi"/>
-          <w:sz w:val="26"/>
-          <w:szCs w:val="26"/>
-        </w:rPr>
-      </w:pPr>
-      <w:r>
-        <w:rPr>
-          <w:rFonts w:cstheme="minorHAnsi"/>
-          <w:sz w:val="26"/>
-          <w:szCs w:val="26"/>
-        </w:rPr>
-        <w:t>Page Table- Data structure stores which page is mapped to which frame.</w:t>
-      </w:r>
-    </w:p>
-    <w:p>
-      <w:pPr>
-        <w:pStyle w:val="ListParagraph"/>
-        <w:spacing w:after="0"/>
-        <w:rPr>
-          <w:rFonts w:cstheme="minorHAnsi"/>
-          <w:sz w:val="26"/>
-          <w:szCs w:val="26"/>
-        </w:rPr>
-      </w:pPr>
-      <w:r>
-        <w:rPr>
           <w:noProof/>
           <w:sz w:val="24"/>
           <w:szCs w:val="24"/>
           <w:lang w:eastAsia="en-IN"/>
         </w:rPr>
-        <w:lastRenderedPageBreak/>
         <w:drawing>
-          <wp:inline distT="0" distB="0" distL="0" distR="0" wp14:anchorId="0639CA07" wp14:editId="72081547">
+          <wp:inline distT="0" distB="0" distL="0" distR="0" wp14:anchorId="33E0EF1A" wp14:editId="574177E9">
             <wp:extent cx="3498850" cy="1874384"/>
             <wp:effectExtent l="0" t="0" r="6350" b="0"/>
             <wp:docPr id="12" name="Picture 12"/>
@@ -10034,31 +11050,7 @@
           <w:sz w:val="24"/>
           <w:szCs w:val="26"/>
         </w:rPr>
-        <w:t>Segmentation gives the user’s view of the process which paging does not provide.</w:t>
-      </w:r>
-      <w:r>
-        <w:rPr>
-          <w:rFonts w:cstheme="minorHAnsi"/>
-          <w:sz w:val="24"/>
-          <w:szCs w:val="26"/>
-        </w:rPr>
-        <w:t xml:space="preserve"> It provides more </w:t>
-      </w:r>
-      <w:r>
-        <w:rPr>
-          <w:rFonts w:cstheme="minorHAnsi"/>
-          <w:sz w:val="24"/>
-          <w:szCs w:val="26"/>
-        </w:rPr>
-        <w:t>flexibly</w:t>
-      </w:r>
-      <w:r>
-        <w:rPr>
-          <w:rFonts w:cstheme="minorHAnsi"/>
-          <w:sz w:val="24"/>
-          <w:szCs w:val="26"/>
-        </w:rPr>
-        <w:t xml:space="preserve"> to user since he can segment processes according to his needs and reuse of segments of code can be done whereas in paging the hardware decides the page size. Done to improve performance of OS, faster than paging and takes less space than page table.</w:t>
+        <w:t>Segmentation gives the user’s view of the process which paging does not provide. It provides more flexibly to user since he can segment processes according to his needs and reuse of segments of code can be done whereas in paging the hardware decides the page size. Done to improve performance of OS, faster than paging and takes less space than page table.</w:t>
       </w:r>
     </w:p>
     <w:p>
@@ -10070,6 +11062,829 @@
           <w:szCs w:val="26"/>
         </w:rPr>
       </w:pPr>
+    </w:p>
+    <w:p>
+      <w:pPr>
+        <w:spacing w:after="0"/>
+        <w:rPr>
+          <w:rFonts w:cstheme="minorHAnsi"/>
+          <w:b/>
+          <w:bCs/>
+          <w:sz w:val="24"/>
+          <w:szCs w:val="26"/>
+        </w:rPr>
+      </w:pPr>
+      <w:r>
+        <w:rPr>
+          <w:rFonts w:cstheme="minorHAnsi"/>
+          <w:b/>
+          <w:bCs/>
+          <w:sz w:val="24"/>
+          <w:szCs w:val="26"/>
+        </w:rPr>
+        <w:t xml:space="preserve">Example of mapping of processes from secondary memory to main memory. </w:t>
+      </w:r>
+    </w:p>
+    <w:p>
+      <w:pPr>
+        <w:spacing w:after="0"/>
+        <w:rPr>
+          <w:rFonts w:cstheme="minorHAnsi"/>
+          <w:sz w:val="24"/>
+          <w:szCs w:val="26"/>
+        </w:rPr>
+      </w:pPr>
+      <w:r>
+        <w:rPr>
+          <w:rFonts w:cstheme="minorHAnsi"/>
+          <w:sz w:val="24"/>
+          <w:szCs w:val="26"/>
+        </w:rPr>
+        <w:t>Assuming that the main memory is 16 KB and the frame size is 1 KB, the main memory will be partitioned into a collection of 16 1 KB frames. P1, P2, P3, and P4 are the four processes in the system, each of which is 4 KB in size. Each process is separated into 1 KB pages, allowing one page to be saved in a single frame.</w:t>
+      </w:r>
+    </w:p>
+    <w:p>
+      <w:pPr>
+        <w:spacing w:after="0"/>
+        <w:rPr>
+          <w:rFonts w:cstheme="minorHAnsi"/>
+          <w:sz w:val="24"/>
+          <w:szCs w:val="26"/>
+        </w:rPr>
+      </w:pPr>
+      <w:r>
+        <w:rPr>
+          <w:rFonts w:cstheme="minorHAnsi"/>
+          <w:sz w:val="24"/>
+          <w:szCs w:val="26"/>
+        </w:rPr>
+        <w:t>Because all of the frames are initially empty, the pages of the processes will be stored in a continuous manner. The graphic below depicts frames, pages, and the mapping between them.</w:t>
+      </w:r>
+    </w:p>
+    <w:p>
+      <w:pPr>
+        <w:spacing w:after="0"/>
+        <w:jc w:val="center"/>
+        <w:rPr>
+          <w:rFonts w:cstheme="minorHAnsi"/>
+          <w:b/>
+          <w:bCs/>
+          <w:sz w:val="24"/>
+          <w:szCs w:val="26"/>
+        </w:rPr>
+      </w:pPr>
+      <w:r>
+        <w:rPr>
+          <w:rFonts w:cstheme="minorHAnsi"/>
+          <w:b/>
+          <w:bCs/>
+          <w:sz w:val="24"/>
+          <w:szCs w:val="26"/>
+        </w:rPr>
+        <w:lastRenderedPageBreak/>
+        <w:drawing>
+          <wp:inline distT="0" distB="0" distL="0" distR="0" wp14:anchorId="05A1F9B8" wp14:editId="31F5B3AE">
+            <wp:extent cx="2874323" cy="2459620"/>
+            <wp:effectExtent l="0" t="0" r="2540" b="0"/>
+            <wp:docPr id="866152812" name="Picture 1"/>
+            <wp:cNvGraphicFramePr>
+              <a:graphicFrameLocks xmlns:a="http://schemas.openxmlformats.org/drawingml/2006/main" noChangeAspect="1"/>
+            </wp:cNvGraphicFramePr>
+            <a:graphic xmlns:a="http://schemas.openxmlformats.org/drawingml/2006/main">
+              <a:graphicData uri="http://schemas.openxmlformats.org/drawingml/2006/picture">
+                <pic:pic xmlns:pic="http://schemas.openxmlformats.org/drawingml/2006/picture">
+                  <pic:nvPicPr>
+                    <pic:cNvPr id="866152812" name=""/>
+                    <pic:cNvPicPr/>
+                  </pic:nvPicPr>
+                  <pic:blipFill>
+                    <a:blip r:embed="rId21"/>
+                    <a:stretch>
+                      <a:fillRect/>
+                    </a:stretch>
+                  </pic:blipFill>
+                  <pic:spPr>
+                    <a:xfrm>
+                      <a:off x="0" y="0"/>
+                      <a:ext cx="2892364" cy="2475058"/>
+                    </a:xfrm>
+                    <a:prstGeom prst="rect">
+                      <a:avLst/>
+                    </a:prstGeom>
+                  </pic:spPr>
+                </pic:pic>
+              </a:graphicData>
+            </a:graphic>
+          </wp:inline>
+        </w:drawing>
+      </w:r>
+    </w:p>
+    <w:p>
+      <w:pPr>
+        <w:spacing w:after="0"/>
+        <w:jc w:val="center"/>
+        <w:rPr>
+          <w:rFonts w:cstheme="minorHAnsi"/>
+          <w:b/>
+          <w:bCs/>
+          <w:sz w:val="24"/>
+          <w:szCs w:val="26"/>
+        </w:rPr>
+      </w:pPr>
+      <w:r>
+        <w:rPr>
+          <w:rFonts w:cstheme="minorHAnsi"/>
+          <w:b/>
+          <w:bCs/>
+          <w:sz w:val="24"/>
+          <w:szCs w:val="26"/>
+        </w:rPr>
+        <w:drawing>
+          <wp:inline distT="0" distB="0" distL="0" distR="0" wp14:anchorId="39FAD7A7" wp14:editId="672FF968">
+            <wp:extent cx="3345084" cy="2858904"/>
+            <wp:effectExtent l="0" t="0" r="8255" b="0"/>
+            <wp:docPr id="134655186" name="Picture 1"/>
+            <wp:cNvGraphicFramePr>
+              <a:graphicFrameLocks xmlns:a="http://schemas.openxmlformats.org/drawingml/2006/main" noChangeAspect="1"/>
+            </wp:cNvGraphicFramePr>
+            <a:graphic xmlns:a="http://schemas.openxmlformats.org/drawingml/2006/main">
+              <a:graphicData uri="http://schemas.openxmlformats.org/drawingml/2006/picture">
+                <pic:pic xmlns:pic="http://schemas.openxmlformats.org/drawingml/2006/picture">
+                  <pic:nvPicPr>
+                    <pic:cNvPr id="134655186" name=""/>
+                    <pic:cNvPicPr/>
+                  </pic:nvPicPr>
+                  <pic:blipFill>
+                    <a:blip r:embed="rId22"/>
+                    <a:stretch>
+                      <a:fillRect/>
+                    </a:stretch>
+                  </pic:blipFill>
+                  <pic:spPr>
+                    <a:xfrm>
+                      <a:off x="0" y="0"/>
+                      <a:ext cx="3358742" cy="2870577"/>
+                    </a:xfrm>
+                    <a:prstGeom prst="rect">
+                      <a:avLst/>
+                    </a:prstGeom>
+                  </pic:spPr>
+                </pic:pic>
+              </a:graphicData>
+            </a:graphic>
+          </wp:inline>
+        </w:drawing>
+      </w:r>
+    </w:p>
+    <w:p>
+      <w:pPr>
+        <w:spacing w:after="0"/>
+        <w:rPr>
+          <w:rFonts w:cstheme="minorHAnsi"/>
+          <w:b/>
+          <w:bCs/>
+          <w:sz w:val="24"/>
+          <w:szCs w:val="26"/>
+        </w:rPr>
+      </w:pPr>
+    </w:p>
+    <w:p>
+      <w:pPr>
+        <w:spacing w:after="0"/>
+        <w:rPr>
+          <w:rFonts w:cstheme="minorHAnsi"/>
+          <w:sz w:val="26"/>
+          <w:szCs w:val="26"/>
+        </w:rPr>
+      </w:pPr>
+    </w:p>
+    <w:p>
+      <w:pPr>
+        <w:spacing w:after="0"/>
+        <w:rPr>
+          <w:rFonts w:cstheme="minorHAnsi"/>
+          <w:b/>
+          <w:sz w:val="28"/>
+          <w:szCs w:val="26"/>
+        </w:rPr>
+      </w:pPr>
+      <w:r>
+        <w:rPr>
+          <w:rFonts w:cstheme="minorHAnsi"/>
+          <w:b/>
+          <w:sz w:val="28"/>
+          <w:szCs w:val="26"/>
+        </w:rPr>
+        <w:t>How OS</w:t>
+      </w:r>
+      <w:r>
+        <w:rPr>
+          <w:rFonts w:cstheme="minorHAnsi"/>
+          <w:b/>
+          <w:sz w:val="28"/>
+          <w:szCs w:val="26"/>
+        </w:rPr>
+        <w:t xml:space="preserve"> manages free space:</w:t>
+      </w:r>
+    </w:p>
+    <w:p>
+      <w:pPr>
+        <w:spacing w:after="0"/>
+        <w:rPr>
+          <w:rFonts w:cstheme="minorHAnsi"/>
+          <w:b/>
+          <w:sz w:val="26"/>
+          <w:szCs w:val="26"/>
+        </w:rPr>
+      </w:pPr>
+      <w:r>
+        <w:rPr>
+          <w:rFonts w:cstheme="minorHAnsi"/>
+          <w:b/>
+          <w:sz w:val="26"/>
+          <w:szCs w:val="26"/>
+        </w:rPr>
+        <w:t>Defragmentation/Compaction</w:t>
+      </w:r>
+    </w:p>
+    <w:p>
+      <w:pPr>
+        <w:pStyle w:val="ListParagraph"/>
+        <w:numPr>
+          <w:ilvl w:val="1"/>
+          <w:numId w:val="40"/>
+        </w:numPr>
+        <w:spacing w:after="0"/>
+        <w:rPr>
+          <w:rFonts w:cstheme="minorHAnsi"/>
+          <w:sz w:val="26"/>
+          <w:szCs w:val="26"/>
+        </w:rPr>
+      </w:pPr>
+      <w:r>
+        <w:rPr>
+          <w:rFonts w:cstheme="minorHAnsi"/>
+          <w:sz w:val="26"/>
+          <w:szCs w:val="26"/>
+        </w:rPr>
+        <w:t>Dynamic partitioning suff</w:t>
+      </w:r>
+      <w:r>
+        <w:rPr>
+          <w:rFonts w:cstheme="minorHAnsi"/>
+          <w:sz w:val="26"/>
+          <w:szCs w:val="26"/>
+        </w:rPr>
+        <w:t>ers from external fragmentation- free spaces get divided into small-small separate parts.</w:t>
+      </w:r>
+    </w:p>
+    <w:p>
+      <w:pPr>
+        <w:pStyle w:val="ListParagraph"/>
+        <w:numPr>
+          <w:ilvl w:val="1"/>
+          <w:numId w:val="40"/>
+        </w:numPr>
+        <w:spacing w:after="0"/>
+        <w:rPr>
+          <w:rFonts w:cstheme="minorHAnsi"/>
+          <w:sz w:val="26"/>
+          <w:szCs w:val="26"/>
+        </w:rPr>
+      </w:pPr>
+      <w:r>
+        <w:rPr>
+          <w:rFonts w:cstheme="minorHAnsi"/>
+          <w:sz w:val="26"/>
+          <w:szCs w:val="26"/>
+        </w:rPr>
+        <w:t xml:space="preserve">All the free partitions are made contiguous, and all the loaded </w:t>
+      </w:r>
+      <w:r>
+        <w:rPr>
+          <w:rFonts w:cstheme="minorHAnsi"/>
+          <w:sz w:val="26"/>
+          <w:szCs w:val="26"/>
+        </w:rPr>
+        <w:t>partitions are brought together- called compaction</w:t>
+      </w:r>
+    </w:p>
+    <w:p>
+      <w:pPr>
+        <w:pStyle w:val="ListParagraph"/>
+        <w:numPr>
+          <w:ilvl w:val="1"/>
+          <w:numId w:val="40"/>
+        </w:numPr>
+        <w:spacing w:after="0"/>
+        <w:rPr>
+          <w:rFonts w:cstheme="minorHAnsi"/>
+          <w:sz w:val="26"/>
+          <w:szCs w:val="26"/>
+        </w:rPr>
+      </w:pPr>
+      <w:r>
+        <w:rPr>
+          <w:rFonts w:cstheme="minorHAnsi"/>
+          <w:sz w:val="26"/>
+          <w:szCs w:val="26"/>
+        </w:rPr>
+        <w:t>By applying this technique, we can store the bigger processes in the memory. The free partitions</w:t>
+      </w:r>
+      <w:r>
+        <w:rPr>
+          <w:rFonts w:cstheme="minorHAnsi"/>
+          <w:sz w:val="26"/>
+          <w:szCs w:val="26"/>
+        </w:rPr>
+        <w:t xml:space="preserve"> </w:t>
+      </w:r>
+      <w:r>
+        <w:rPr>
+          <w:rFonts w:cstheme="minorHAnsi"/>
+          <w:sz w:val="26"/>
+          <w:szCs w:val="26"/>
+        </w:rPr>
+        <w:t>are merged which can now be allocated according to the needs of new processes. This technique is</w:t>
+      </w:r>
+      <w:r>
+        <w:rPr>
+          <w:rFonts w:cstheme="minorHAnsi"/>
+          <w:sz w:val="26"/>
+          <w:szCs w:val="26"/>
+        </w:rPr>
+        <w:t xml:space="preserve"> </w:t>
+      </w:r>
+      <w:r>
+        <w:rPr>
+          <w:rFonts w:cstheme="minorHAnsi"/>
+          <w:sz w:val="26"/>
+          <w:szCs w:val="26"/>
+        </w:rPr>
+        <w:t>also called defragmentation.</w:t>
+      </w:r>
+    </w:p>
+    <w:p>
+      <w:pPr>
+        <w:pStyle w:val="ListParagraph"/>
+        <w:numPr>
+          <w:ilvl w:val="1"/>
+          <w:numId w:val="40"/>
+        </w:numPr>
+        <w:spacing w:after="0"/>
+        <w:rPr>
+          <w:rFonts w:cstheme="minorHAnsi"/>
+          <w:sz w:val="26"/>
+          <w:szCs w:val="26"/>
+        </w:rPr>
+      </w:pPr>
+      <w:r>
+        <w:rPr>
+          <w:rFonts w:cstheme="minorHAnsi"/>
+          <w:sz w:val="26"/>
+          <w:szCs w:val="26"/>
+        </w:rPr>
+        <w:t>The efficiency of the system is decreased in the case of compaction since all the free spaces will be</w:t>
+      </w:r>
+      <w:r>
+        <w:rPr>
+          <w:rFonts w:cstheme="minorHAnsi"/>
+          <w:sz w:val="26"/>
+          <w:szCs w:val="26"/>
+        </w:rPr>
+        <w:t xml:space="preserve"> </w:t>
+      </w:r>
+      <w:r>
+        <w:rPr>
+          <w:rFonts w:cstheme="minorHAnsi"/>
+          <w:sz w:val="26"/>
+          <w:szCs w:val="26"/>
+        </w:rPr>
+        <w:t>transferred from several places to a single place.</w:t>
+      </w:r>
+    </w:p>
+    <w:p>
+      <w:pPr>
+        <w:spacing w:after="0"/>
+        <w:rPr>
+          <w:rFonts w:cstheme="minorHAnsi"/>
+          <w:sz w:val="26"/>
+          <w:szCs w:val="26"/>
+        </w:rPr>
+      </w:pPr>
+      <w:r>
+        <w:rPr>
+          <w:rFonts w:cstheme="minorHAnsi"/>
+          <w:sz w:val="26"/>
+          <w:szCs w:val="26"/>
+        </w:rPr>
+        <w:t>How free space is stored/represented in OS?</w:t>
+      </w:r>
+    </w:p>
+    <w:p>
+      <w:pPr>
+        <w:pStyle w:val="ListParagraph"/>
+        <w:numPr>
+          <w:ilvl w:val="1"/>
+          <w:numId w:val="41"/>
+        </w:numPr>
+        <w:spacing w:after="0"/>
+        <w:rPr>
+          <w:rFonts w:cstheme="minorHAnsi"/>
+          <w:sz w:val="26"/>
+          <w:szCs w:val="26"/>
+        </w:rPr>
+      </w:pPr>
+      <w:r>
+        <w:rPr>
+          <w:rFonts w:cstheme="minorHAnsi"/>
+          <w:sz w:val="26"/>
+          <w:szCs w:val="26"/>
+        </w:rPr>
+        <w:t>Free fragments of memory are represented as linked list.</w:t>
+      </w:r>
+    </w:p>
+    <w:p>
+      <w:pPr>
+        <w:spacing w:after="0"/>
+        <w:rPr>
+          <w:rFonts w:cstheme="minorHAnsi"/>
+          <w:b/>
+          <w:sz w:val="26"/>
+          <w:szCs w:val="26"/>
+        </w:rPr>
+      </w:pPr>
+      <w:r>
+        <w:rPr>
+          <w:rFonts w:cstheme="minorHAnsi"/>
+          <w:b/>
+          <w:sz w:val="26"/>
+          <w:szCs w:val="26"/>
+        </w:rPr>
+        <w:t>Various ways of finding empty blocks of memory and assigning them to processes:</w:t>
+      </w:r>
+    </w:p>
+    <w:p>
+      <w:pPr>
+        <w:pStyle w:val="ListParagraph"/>
+        <w:numPr>
+          <w:ilvl w:val="0"/>
+          <w:numId w:val="42"/>
+        </w:numPr>
+        <w:spacing w:after="0"/>
+        <w:rPr>
+          <w:rFonts w:cstheme="minorHAnsi"/>
+          <w:sz w:val="26"/>
+          <w:szCs w:val="26"/>
+        </w:rPr>
+      </w:pPr>
+      <w:r>
+        <w:rPr>
+          <w:rFonts w:cstheme="minorHAnsi"/>
+          <w:sz w:val="26"/>
+          <w:szCs w:val="26"/>
+        </w:rPr>
+        <w:lastRenderedPageBreak/>
+        <w:t>First fit</w:t>
+      </w:r>
+    </w:p>
+    <w:p>
+      <w:pPr>
+        <w:pStyle w:val="ListParagraph"/>
+        <w:numPr>
+          <w:ilvl w:val="0"/>
+          <w:numId w:val="43"/>
+        </w:numPr>
+        <w:spacing w:after="0"/>
+        <w:rPr>
+          <w:rFonts w:cstheme="minorHAnsi"/>
+          <w:sz w:val="26"/>
+          <w:szCs w:val="26"/>
+        </w:rPr>
+      </w:pPr>
+      <w:r>
+        <w:rPr>
+          <w:rFonts w:cstheme="minorHAnsi"/>
+          <w:sz w:val="26"/>
+          <w:szCs w:val="26"/>
+        </w:rPr>
+        <w:t xml:space="preserve">Allocate first big enough free block </w:t>
+      </w:r>
+    </w:p>
+    <w:p>
+      <w:pPr>
+        <w:pStyle w:val="ListParagraph"/>
+        <w:numPr>
+          <w:ilvl w:val="0"/>
+          <w:numId w:val="43"/>
+        </w:numPr>
+        <w:spacing w:after="0"/>
+        <w:rPr>
+          <w:rFonts w:cstheme="minorHAnsi"/>
+          <w:sz w:val="26"/>
+          <w:szCs w:val="26"/>
+        </w:rPr>
+      </w:pPr>
+      <w:r>
+        <w:rPr>
+          <w:rFonts w:cstheme="minorHAnsi"/>
+          <w:sz w:val="26"/>
+          <w:szCs w:val="26"/>
+        </w:rPr>
+        <w:t>Easy and less complicated and faster</w:t>
+      </w:r>
+    </w:p>
+    <w:p>
+      <w:pPr>
+        <w:pStyle w:val="ListParagraph"/>
+        <w:numPr>
+          <w:ilvl w:val="0"/>
+          <w:numId w:val="42"/>
+        </w:numPr>
+        <w:spacing w:after="0"/>
+        <w:rPr>
+          <w:rFonts w:cstheme="minorHAnsi"/>
+          <w:sz w:val="26"/>
+          <w:szCs w:val="26"/>
+        </w:rPr>
+      </w:pPr>
+      <w:r>
+        <w:rPr>
+          <w:rFonts w:cstheme="minorHAnsi"/>
+          <w:sz w:val="26"/>
+          <w:szCs w:val="26"/>
+        </w:rPr>
+        <w:t>Next fit</w:t>
+      </w:r>
+    </w:p>
+    <w:p>
+      <w:pPr>
+        <w:pStyle w:val="ListParagraph"/>
+        <w:numPr>
+          <w:ilvl w:val="0"/>
+          <w:numId w:val="44"/>
+        </w:numPr>
+        <w:spacing w:after="0"/>
+        <w:rPr>
+          <w:rFonts w:cstheme="minorHAnsi"/>
+          <w:sz w:val="26"/>
+          <w:szCs w:val="26"/>
+        </w:rPr>
+      </w:pPr>
+      <w:r>
+        <w:rPr>
+          <w:rFonts w:cstheme="minorHAnsi"/>
+          <w:sz w:val="26"/>
+          <w:szCs w:val="26"/>
+        </w:rPr>
+        <w:t>Same as first fit but starts search from where the last block was allocated.</w:t>
+      </w:r>
+    </w:p>
+    <w:p>
+      <w:pPr>
+        <w:pStyle w:val="ListParagraph"/>
+        <w:numPr>
+          <w:ilvl w:val="0"/>
+          <w:numId w:val="44"/>
+        </w:numPr>
+        <w:spacing w:after="0"/>
+        <w:rPr>
+          <w:rFonts w:cstheme="minorHAnsi"/>
+          <w:sz w:val="26"/>
+          <w:szCs w:val="26"/>
+        </w:rPr>
+      </w:pPr>
+      <w:r>
+        <w:rPr>
+          <w:rFonts w:cstheme="minorHAnsi"/>
+          <w:sz w:val="26"/>
+          <w:szCs w:val="26"/>
+        </w:rPr>
+        <w:t>Fast and less complicated</w:t>
+      </w:r>
+    </w:p>
+    <w:p>
+      <w:pPr>
+        <w:pStyle w:val="ListParagraph"/>
+        <w:numPr>
+          <w:ilvl w:val="0"/>
+          <w:numId w:val="42"/>
+        </w:numPr>
+        <w:spacing w:after="0"/>
+        <w:rPr>
+          <w:rFonts w:cstheme="minorHAnsi"/>
+          <w:sz w:val="26"/>
+          <w:szCs w:val="26"/>
+        </w:rPr>
+      </w:pPr>
+      <w:r>
+        <w:rPr>
+          <w:rFonts w:cstheme="minorHAnsi"/>
+          <w:sz w:val="26"/>
+          <w:szCs w:val="26"/>
+        </w:rPr>
+        <w:t>Best fit</w:t>
+      </w:r>
+    </w:p>
+    <w:p>
+      <w:pPr>
+        <w:pStyle w:val="ListParagraph"/>
+        <w:numPr>
+          <w:ilvl w:val="0"/>
+          <w:numId w:val="45"/>
+        </w:numPr>
+        <w:spacing w:after="0"/>
+        <w:rPr>
+          <w:rFonts w:cstheme="minorHAnsi"/>
+          <w:sz w:val="26"/>
+          <w:szCs w:val="26"/>
+        </w:rPr>
+      </w:pPr>
+      <w:r>
+        <w:rPr>
+          <w:rFonts w:cstheme="minorHAnsi"/>
+          <w:sz w:val="26"/>
+          <w:szCs w:val="26"/>
+        </w:rPr>
+        <w:t>Allocates the smallest big enough block</w:t>
+      </w:r>
+    </w:p>
+    <w:p>
+      <w:pPr>
+        <w:pStyle w:val="ListParagraph"/>
+        <w:numPr>
+          <w:ilvl w:val="0"/>
+          <w:numId w:val="45"/>
+        </w:numPr>
+        <w:spacing w:after="0"/>
+        <w:rPr>
+          <w:rFonts w:cstheme="minorHAnsi"/>
+          <w:sz w:val="26"/>
+          <w:szCs w:val="26"/>
+        </w:rPr>
+      </w:pPr>
+      <w:r>
+        <w:rPr>
+          <w:rFonts w:cstheme="minorHAnsi"/>
+          <w:sz w:val="26"/>
+          <w:szCs w:val="26"/>
+        </w:rPr>
+        <w:t>Slow since it iterates all</w:t>
+      </w:r>
+    </w:p>
+    <w:p>
+      <w:pPr>
+        <w:pStyle w:val="ListParagraph"/>
+        <w:numPr>
+          <w:ilvl w:val="0"/>
+          <w:numId w:val="45"/>
+        </w:numPr>
+        <w:spacing w:after="0"/>
+        <w:rPr>
+          <w:rFonts w:cstheme="minorHAnsi"/>
+          <w:sz w:val="26"/>
+          <w:szCs w:val="26"/>
+        </w:rPr>
+      </w:pPr>
+      <w:r>
+        <w:rPr>
+          <w:rFonts w:cstheme="minorHAnsi"/>
+          <w:sz w:val="26"/>
+          <w:szCs w:val="26"/>
+        </w:rPr>
+        <w:t>Can create many external fragmentation</w:t>
+      </w:r>
+    </w:p>
+    <w:p>
+      <w:pPr>
+        <w:pStyle w:val="ListParagraph"/>
+        <w:numPr>
+          <w:ilvl w:val="0"/>
+          <w:numId w:val="45"/>
+        </w:numPr>
+        <w:spacing w:after="0"/>
+        <w:rPr>
+          <w:rFonts w:cstheme="minorHAnsi"/>
+          <w:sz w:val="26"/>
+          <w:szCs w:val="26"/>
+        </w:rPr>
+      </w:pPr>
+      <w:r>
+        <w:rPr>
+          <w:rFonts w:cstheme="minorHAnsi"/>
+          <w:sz w:val="26"/>
+          <w:szCs w:val="26"/>
+        </w:rPr>
+        <w:t xml:space="preserve">Has </w:t>
+      </w:r>
+      <w:r>
+        <w:rPr>
+          <w:rFonts w:cstheme="minorHAnsi"/>
+          <w:sz w:val="26"/>
+          <w:szCs w:val="26"/>
+        </w:rPr>
+        <w:t>less internal fragmentat</w:t>
+      </w:r>
+      <w:r>
+        <w:rPr>
+          <w:rFonts w:cstheme="minorHAnsi"/>
+          <w:sz w:val="26"/>
+          <w:szCs w:val="26"/>
+        </w:rPr>
+        <w:t>ion</w:t>
+      </w:r>
+    </w:p>
+    <w:p>
+      <w:pPr>
+        <w:pStyle w:val="ListParagraph"/>
+        <w:numPr>
+          <w:ilvl w:val="0"/>
+          <w:numId w:val="42"/>
+        </w:numPr>
+        <w:spacing w:after="0"/>
+        <w:rPr>
+          <w:rFonts w:cstheme="minorHAnsi"/>
+          <w:sz w:val="26"/>
+          <w:szCs w:val="26"/>
+        </w:rPr>
+      </w:pPr>
+      <w:r>
+        <w:rPr>
+          <w:rFonts w:cstheme="minorHAnsi"/>
+          <w:sz w:val="26"/>
+          <w:szCs w:val="26"/>
+        </w:rPr>
+        <w:t>Worst fit</w:t>
+      </w:r>
+    </w:p>
+    <w:p>
+      <w:pPr>
+        <w:pStyle w:val="ListParagraph"/>
+        <w:numPr>
+          <w:ilvl w:val="0"/>
+          <w:numId w:val="46"/>
+        </w:numPr>
+        <w:spacing w:after="0"/>
+        <w:rPr>
+          <w:rFonts w:cstheme="minorHAnsi"/>
+          <w:sz w:val="26"/>
+          <w:szCs w:val="26"/>
+        </w:rPr>
+      </w:pPr>
+      <w:r>
+        <w:rPr>
+          <w:rFonts w:cstheme="minorHAnsi"/>
+          <w:sz w:val="26"/>
+          <w:szCs w:val="26"/>
+        </w:rPr>
+        <w:t>Finds largest big enough block to allocate</w:t>
+      </w:r>
+    </w:p>
+    <w:p>
+      <w:pPr>
+        <w:pStyle w:val="ListParagraph"/>
+        <w:numPr>
+          <w:ilvl w:val="0"/>
+          <w:numId w:val="46"/>
+        </w:numPr>
+        <w:spacing w:after="0"/>
+        <w:rPr>
+          <w:rFonts w:cstheme="minorHAnsi"/>
+          <w:sz w:val="26"/>
+          <w:szCs w:val="26"/>
+        </w:rPr>
+      </w:pPr>
+      <w:r>
+        <w:rPr>
+          <w:rFonts w:cstheme="minorHAnsi"/>
+          <w:sz w:val="26"/>
+          <w:szCs w:val="26"/>
+        </w:rPr>
+        <w:t>Less external frag.</w:t>
+      </w:r>
+    </w:p>
+    <w:p>
+      <w:pPr>
+        <w:pStyle w:val="ListParagraph"/>
+        <w:numPr>
+          <w:ilvl w:val="0"/>
+          <w:numId w:val="46"/>
+        </w:numPr>
+        <w:spacing w:after="0"/>
+        <w:rPr>
+          <w:rFonts w:cstheme="minorHAnsi"/>
+          <w:sz w:val="26"/>
+          <w:szCs w:val="26"/>
+        </w:rPr>
+      </w:pPr>
+      <w:r>
+        <w:rPr>
+          <w:rFonts w:cstheme="minorHAnsi"/>
+          <w:sz w:val="26"/>
+          <w:szCs w:val="26"/>
+        </w:rPr>
+        <w:t>More internal frag.</w:t>
+      </w:r>
     </w:p>
     <w:sectPr>
       <w:pgSz w:w="11906" w:h="16838"/>
@@ -13743,7 +15558,7 @@
         <w:rFonts w:ascii="Courier New" w:hAnsi="Courier New" w:cs="Courier New" w:hint="default"/>
       </w:rPr>
     </w:lvl>
-    <w:lvl w:ilvl="2" w:tplc="40090005" w:tentative="1">
+    <w:lvl w:ilvl="2" w:tplc="40090005">
       <w:start w:val="1"/>
       <w:numFmt w:val="bullet"/>
       <w:lvlText w:val=""/>

</xml_diff>